<commit_message>
them so sach san co
</commit_message>
<xml_diff>
--- a/B2111850_Nguyễn Hoàng Bửu Lộc_Project_WEB.docx
+++ b/B2111850_Nguyễn Hoàng Bửu Lộc_Project_WEB.docx
@@ -791,6 +791,12 @@
     <w:p/>
     <w:sdt>
       <w:sdtPr>
+        <w:rPr>
+          <w:rFonts w:ascii="Times New Roman" w:eastAsiaTheme="minorHAnsi" w:hAnsi="Times New Roman" w:cstheme="minorBidi"/>
+          <w:color w:val="auto"/>
+          <w:sz w:val="28"/>
+          <w:szCs w:val="22"/>
+        </w:rPr>
         <w:id w:val="-138958762"/>
         <w:docPartObj>
           <w:docPartGallery w:val="Table of Contents"/>
@@ -799,13 +805,9 @@
       </w:sdtPr>
       <w:sdtEndPr>
         <w:rPr>
-          <w:rFonts w:ascii="Times New Roman" w:eastAsiaTheme="minorHAnsi" w:hAnsi="Times New Roman" w:cstheme="minorBidi"/>
           <w:b/>
           <w:bCs/>
           <w:noProof/>
-          <w:color w:val="auto"/>
-          <w:sz w:val="28"/>
-          <w:szCs w:val="22"/>
         </w:rPr>
       </w:sdtEndPr>
       <w:sdtContent>
@@ -5903,6 +5905,26 @@
         </w:drawing>
       </w:r>
     </w:p>
+    <w:p>
+      <w:pPr>
+        <w:pStyle w:val="Caption"/>
+        <w:jc w:val="center"/>
+      </w:pPr>
+      <w:r>
+        <w:t xml:space="preserve">Hình </w:t>
+      </w:r>
+      <w:fldSimple w:instr=" SEQ Hình \* ARABIC ">
+        <w:r>
+          <w:rPr>
+            <w:noProof/>
+          </w:rPr>
+          <w:t>1</w:t>
+        </w:r>
+      </w:fldSimple>
+      <w:r>
+        <w:t xml:space="preserve"> Sơ đồ usecase tổng quát</w:t>
+      </w:r>
+    </w:p>
     <w:p/>
     <w:p/>
     <w:tbl>
@@ -6716,6 +6738,7 @@
                 <w:sz w:val="28"/>
                 <w:szCs w:val="28"/>
               </w:rPr>
+              <w:lastRenderedPageBreak/>
               <w:t>9</w:t>
             </w:r>
           </w:p>
@@ -6806,7 +6829,6 @@
                 <w:sz w:val="28"/>
                 <w:szCs w:val="28"/>
               </w:rPr>
-              <w:lastRenderedPageBreak/>
               <w:t>10</w:t>
             </w:r>
           </w:p>
@@ -7030,6 +7052,26 @@
     </w:p>
     <w:p>
       <w:pPr>
+        <w:pStyle w:val="Caption"/>
+        <w:jc w:val="center"/>
+      </w:pPr>
+      <w:r>
+        <w:t xml:space="preserve">Hình </w:t>
+      </w:r>
+      <w:fldSimple w:instr=" SEQ Hình \* ARABIC ">
+        <w:r>
+          <w:rPr>
+            <w:noProof/>
+          </w:rPr>
+          <w:t>2</w:t>
+        </w:r>
+      </w:fldSimple>
+      <w:r>
+        <w:t xml:space="preserve"> Sơ đồ usecase cho khách vãng lai</w:t>
+      </w:r>
+    </w:p>
+    <w:p>
+      <w:pPr>
         <w:pStyle w:val="ListParagraph"/>
         <w:numPr>
           <w:ilvl w:val="3"/>
@@ -7373,6 +7415,7 @@
                 <w:sz w:val="28"/>
                 <w:szCs w:val="28"/>
               </w:rPr>
+              <w:lastRenderedPageBreak/>
               <w:t xml:space="preserve">Hệ thống </w:t>
             </w:r>
             <w:r>
@@ -7415,6 +7458,7 @@
                 <w:sz w:val="28"/>
                 <w:szCs w:val="28"/>
               </w:rPr>
+              <w:lastRenderedPageBreak/>
               <w:t>Luồng điều kiện rẽ nhánh</w:t>
             </w:r>
           </w:p>
@@ -7442,16 +7486,7 @@
                 <w:sz w:val="28"/>
                 <w:szCs w:val="28"/>
               </w:rPr>
-              <w:t xml:space="preserve">Nếu người dùng nhập sai định dạng email hoặc mật </w:t>
-            </w:r>
-            <w:r>
-              <w:rPr>
-                <w:rFonts w:ascii="Times New Roman" w:hAnsi="Times New Roman" w:cs="Times New Roman"/>
-                <w:sz w:val="28"/>
-                <w:szCs w:val="28"/>
-              </w:rPr>
-              <w:lastRenderedPageBreak/>
-              <w:t>khẩu không khớp, hệ thống hiển thị thông báo lỗi và yêu cầu người dùng nhập lại.</w:t>
+              <w:t>Nếu người dùng nhập sai định dạng email hoặc mật khẩu không khớp, hệ thống hiển thị thông báo lỗi và yêu cầu người dùng nhập lại.</w:t>
             </w:r>
           </w:p>
         </w:tc>
@@ -7480,7 +7515,6 @@
                 <w:sz w:val="28"/>
                 <w:szCs w:val="28"/>
               </w:rPr>
-              <w:lastRenderedPageBreak/>
               <w:t>Kết quả</w:t>
             </w:r>
           </w:p>
@@ -8136,7 +8170,6 @@
                 <w:sz w:val="28"/>
                 <w:szCs w:val="28"/>
               </w:rPr>
-              <w:lastRenderedPageBreak/>
               <w:t>Điều kiện</w:t>
             </w:r>
           </w:p>
@@ -8759,6 +8792,78 @@
       </w:r>
     </w:p>
     <w:p>
+      <w:r>
+        <w:rPr>
+          <w:noProof/>
+        </w:rPr>
+        <w:drawing>
+          <wp:inline distT="0" distB="0" distL="0" distR="0" wp14:anchorId="653CBE3B" wp14:editId="22FED0F6">
+            <wp:extent cx="5830616" cy="3009900"/>
+            <wp:effectExtent l="0" t="0" r="0" b="0"/>
+            <wp:docPr id="20" name="Picture 20"/>
+            <wp:cNvGraphicFramePr>
+              <a:graphicFrameLocks xmlns:a="http://schemas.openxmlformats.org/drawingml/2006/main" noChangeAspect="1"/>
+            </wp:cNvGraphicFramePr>
+            <a:graphic xmlns:a="http://schemas.openxmlformats.org/drawingml/2006/main">
+              <a:graphicData uri="http://schemas.openxmlformats.org/drawingml/2006/picture">
+                <pic:pic xmlns:pic="http://schemas.openxmlformats.org/drawingml/2006/picture">
+                  <pic:nvPicPr>
+                    <pic:cNvPr id="0" name="Picture 2"/>
+                    <pic:cNvPicPr>
+                      <a:picLocks noChangeAspect="1" noChangeArrowheads="1"/>
+                    </pic:cNvPicPr>
+                  </pic:nvPicPr>
+                  <pic:blipFill>
+                    <a:blip r:embed="rId11">
+                      <a:extLst>
+                        <a:ext uri="{28A0092B-C50C-407E-A947-70E740481C1C}">
+                          <a14:useLocalDpi xmlns:a14="http://schemas.microsoft.com/office/drawing/2010/main" val="0"/>
+                        </a:ext>
+                      </a:extLst>
+                    </a:blip>
+                    <a:srcRect/>
+                    <a:stretch>
+                      <a:fillRect/>
+                    </a:stretch>
+                  </pic:blipFill>
+                  <pic:spPr bwMode="auto">
+                    <a:xfrm>
+                      <a:off x="0" y="0"/>
+                      <a:ext cx="5839558" cy="3014516"/>
+                    </a:xfrm>
+                    <a:prstGeom prst="rect">
+                      <a:avLst/>
+                    </a:prstGeom>
+                    <a:noFill/>
+                  </pic:spPr>
+                </pic:pic>
+              </a:graphicData>
+            </a:graphic>
+          </wp:inline>
+        </w:drawing>
+      </w:r>
+    </w:p>
+    <w:p>
+      <w:pPr>
+        <w:pStyle w:val="Caption"/>
+        <w:jc w:val="center"/>
+      </w:pPr>
+      <w:r>
+        <w:t xml:space="preserve">Hình </w:t>
+      </w:r>
+      <w:fldSimple w:instr=" SEQ Hình \* ARABIC ">
+        <w:r>
+          <w:rPr>
+            <w:noProof/>
+          </w:rPr>
+          <w:t>3</w:t>
+        </w:r>
+      </w:fldSimple>
+      <w:r>
+        <w:t xml:space="preserve"> Sơ đồ usecase của người dùng</w:t>
+      </w:r>
+    </w:p>
+    <w:p>
       <w:pPr>
         <w:pStyle w:val="ListParagraph"/>
         <w:numPr>
@@ -8854,7 +8959,6 @@
                 <w:sz w:val="28"/>
                 <w:szCs w:val="28"/>
               </w:rPr>
-              <w:lastRenderedPageBreak/>
               <w:t>Mô tả</w:t>
             </w:r>
           </w:p>
@@ -9272,6 +9376,7 @@
                 <w:sz w:val="28"/>
                 <w:szCs w:val="28"/>
               </w:rPr>
+              <w:lastRenderedPageBreak/>
               <w:t>Mô tả</w:t>
             </w:r>
           </w:p>
@@ -9740,7 +9845,6 @@
                 <w:sz w:val="28"/>
                 <w:szCs w:val="28"/>
               </w:rPr>
-              <w:lastRenderedPageBreak/>
               <w:t>Luồng sự kiện chính</w:t>
             </w:r>
           </w:p>
@@ -9953,6 +10057,7 @@
         </w:numPr>
       </w:pPr>
       <w:r>
+        <w:lastRenderedPageBreak/>
         <w:t>Nhóm Usecase dành cho quản tị viên</w:t>
       </w:r>
     </w:p>
@@ -9977,7 +10082,7 @@
                     <pic:cNvPicPr/>
                   </pic:nvPicPr>
                   <pic:blipFill>
-                    <a:blip r:embed="rId11"/>
+                    <a:blip r:embed="rId12"/>
                     <a:stretch>
                       <a:fillRect/>
                     </a:stretch>
@@ -9998,6 +10103,26 @@
         </w:drawing>
       </w:r>
     </w:p>
+    <w:p>
+      <w:pPr>
+        <w:pStyle w:val="Caption"/>
+        <w:jc w:val="center"/>
+      </w:pPr>
+      <w:r>
+        <w:t xml:space="preserve">Hình </w:t>
+      </w:r>
+      <w:fldSimple w:instr=" SEQ Hình \* ARABIC ">
+        <w:r>
+          <w:rPr>
+            <w:noProof/>
+          </w:rPr>
+          <w:t>4</w:t>
+        </w:r>
+      </w:fldSimple>
+      <w:r>
+        <w:t xml:space="preserve"> Sơ đồ usecase cho quản trị viên</w:t>
+      </w:r>
+    </w:p>
     <w:p/>
     <w:p>
       <w:pPr>
@@ -10310,7 +10435,6 @@
                 <w:sz w:val="28"/>
                 <w:szCs w:val="28"/>
               </w:rPr>
-              <w:lastRenderedPageBreak/>
               <w:t>Hệ thống kiểm tra tính hợp lệ của thông tin (ví dụ, các trường bắt buộc phải điền).</w:t>
             </w:r>
           </w:p>
@@ -10359,7 +10483,6 @@
                 <w:sz w:val="28"/>
                 <w:szCs w:val="28"/>
               </w:rPr>
-              <w:lastRenderedPageBreak/>
               <w:t>Luồng điều kiện rẽ nhánh</w:t>
             </w:r>
           </w:p>
@@ -10938,7 +11061,6 @@
                 <w:sz w:val="28"/>
                 <w:szCs w:val="28"/>
               </w:rPr>
-              <w:lastRenderedPageBreak/>
               <w:t>Tác nhân</w:t>
             </w:r>
           </w:p>
@@ -11201,6 +11323,7 @@
                 <w:sz w:val="28"/>
                 <w:szCs w:val="28"/>
               </w:rPr>
+              <w:lastRenderedPageBreak/>
               <w:t>Luồng điều kiện rẽ nhánh</w:t>
             </w:r>
           </w:p>
@@ -11674,7 +11797,6 @@
                 <w:sz w:val="28"/>
                 <w:szCs w:val="28"/>
               </w:rPr>
-              <w:lastRenderedPageBreak/>
               <w:t>Luồng điều kiện rẽ nhánh</w:t>
             </w:r>
           </w:p>
@@ -11944,6 +12066,7 @@
                 <w:sz w:val="28"/>
                 <w:szCs w:val="28"/>
               </w:rPr>
+              <w:lastRenderedPageBreak/>
               <w:t>Điều kiện</w:t>
             </w:r>
           </w:p>
@@ -12418,7 +12541,6 @@
                 <w:sz w:val="28"/>
                 <w:szCs w:val="28"/>
               </w:rPr>
-              <w:lastRenderedPageBreak/>
               <w:t>Điều kiện</w:t>
             </w:r>
           </w:p>
@@ -12819,6 +12941,7 @@
                 <w:sz w:val="28"/>
                 <w:szCs w:val="28"/>
               </w:rPr>
+              <w:lastRenderedPageBreak/>
               <w:t>Mô tả</w:t>
             </w:r>
           </w:p>
@@ -13431,7 +13554,6 @@
                 <w:sz w:val="28"/>
                 <w:szCs w:val="28"/>
               </w:rPr>
-              <w:lastRenderedPageBreak/>
               <w:t>Quản trị viên chọn sách mà người dùng muốn mượn.</w:t>
             </w:r>
           </w:p>
@@ -13562,7 +13684,6 @@
                 <w:sz w:val="28"/>
                 <w:szCs w:val="28"/>
               </w:rPr>
-              <w:lastRenderedPageBreak/>
               <w:t>Luồng điều kiện rẽ nhánh</w:t>
             </w:r>
           </w:p>
@@ -13590,7 +13711,16 @@
                 <w:sz w:val="28"/>
                 <w:szCs w:val="28"/>
               </w:rPr>
-              <w:t xml:space="preserve"> Nếu người dùng chưa có thẻ thư viện hoặc thẻ thư viện hết hạn thì không đăng kí được.</w:t>
+              <w:t xml:space="preserve"> Nếu người dùng chưa có thẻ thư viện hoặc thẻ thư </w:t>
+            </w:r>
+            <w:r>
+              <w:rPr>
+                <w:rFonts w:ascii="Times New Roman" w:hAnsi="Times New Roman" w:cs="Times New Roman"/>
+                <w:sz w:val="28"/>
+                <w:szCs w:val="28"/>
+              </w:rPr>
+              <w:lastRenderedPageBreak/>
+              <w:t>viện hết hạn thì không đăng kí được.</w:t>
             </w:r>
           </w:p>
         </w:tc>
@@ -13616,6 +13746,7 @@
                 <w:sz w:val="28"/>
                 <w:szCs w:val="28"/>
               </w:rPr>
+              <w:lastRenderedPageBreak/>
               <w:t>Kết quả</w:t>
             </w:r>
           </w:p>
@@ -14180,6 +14311,7 @@
       </w:pPr>
       <w:bookmarkStart w:id="31" w:name="_Toc182995055"/>
       <w:r>
+        <w:lastRenderedPageBreak/>
         <w:t>Mô hình cơ sở dữ liệu CDM</w:t>
       </w:r>
       <w:bookmarkEnd w:id="31"/>
@@ -14205,7 +14337,7 @@
                     <pic:cNvPicPr/>
                   </pic:nvPicPr>
                   <pic:blipFill>
-                    <a:blip r:embed="rId12"/>
+                    <a:blip r:embed="rId13"/>
                     <a:stretch>
                       <a:fillRect/>
                     </a:stretch>
@@ -14228,6 +14360,26 @@
     </w:p>
     <w:p>
       <w:pPr>
+        <w:pStyle w:val="Caption"/>
+        <w:jc w:val="center"/>
+      </w:pPr>
+      <w:r>
+        <w:t xml:space="preserve">Hình </w:t>
+      </w:r>
+      <w:fldSimple w:instr=" SEQ Hình \* ARABIC ">
+        <w:r>
+          <w:rPr>
+            <w:noProof/>
+          </w:rPr>
+          <w:t>5</w:t>
+        </w:r>
+      </w:fldSimple>
+      <w:r>
+        <w:t xml:space="preserve"> Sơ đồ lớp</w:t>
+      </w:r>
+    </w:p>
+    <w:p>
+      <w:pPr>
         <w:pStyle w:val="Heading3"/>
         <w:numPr>
           <w:ilvl w:val="1"/>
@@ -15293,7 +15445,6 @@
                 <w:sz w:val="28"/>
                 <w:szCs w:val="28"/>
               </w:rPr>
-              <w:lastRenderedPageBreak/>
               <w:t>password</w:t>
             </w:r>
           </w:p>
@@ -15390,6 +15541,7 @@
                 <w:sz w:val="28"/>
                 <w:szCs w:val="28"/>
               </w:rPr>
+              <w:lastRenderedPageBreak/>
               <w:t>phone</w:t>
             </w:r>
           </w:p>
@@ -19545,101 +19697,1036 @@
       </w:r>
       <w:bookmarkEnd w:id="39"/>
     </w:p>
+    <w:p>
+      <w:pPr>
+        <w:pStyle w:val="Heading2"/>
+        <w:numPr>
+          <w:ilvl w:val="0"/>
+          <w:numId w:val="46"/>
+        </w:numPr>
+      </w:pPr>
+      <w:r>
+        <w:t>Giao diện quản trị viên</w:t>
+      </w:r>
+      <w:bookmarkStart w:id="40" w:name="_Toc182995064"/>
+    </w:p>
+    <w:p>
+      <w:pPr>
+        <w:pStyle w:val="Heading3"/>
+        <w:numPr>
+          <w:ilvl w:val="1"/>
+          <w:numId w:val="47"/>
+        </w:numPr>
+      </w:pPr>
+      <w:r>
+        <w:t>Giao diện quản lý sách</w:t>
+      </w:r>
+    </w:p>
+    <w:p>
+      <w:r>
+        <w:drawing>
+          <wp:inline distT="0" distB="0" distL="0" distR="0" wp14:anchorId="6FC601B3" wp14:editId="1D2AAB67">
+            <wp:extent cx="5760720" cy="2661285"/>
+            <wp:effectExtent l="0" t="0" r="0" b="5715"/>
+            <wp:docPr id="6" name="Picture 6" descr="A screenshot of a computer&#10;&#10;Description automatically generated"/>
+            <wp:cNvGraphicFramePr>
+              <a:graphicFrameLocks xmlns:a="http://schemas.openxmlformats.org/drawingml/2006/main" noChangeAspect="1"/>
+            </wp:cNvGraphicFramePr>
+            <a:graphic xmlns:a="http://schemas.openxmlformats.org/drawingml/2006/main">
+              <a:graphicData uri="http://schemas.openxmlformats.org/drawingml/2006/picture">
+                <pic:pic xmlns:pic="http://schemas.openxmlformats.org/drawingml/2006/picture">
+                  <pic:nvPicPr>
+                    <pic:cNvPr id="6" name="Picture 6" descr="A screenshot of a computer&#10;&#10;Description automatically generated"/>
+                    <pic:cNvPicPr/>
+                  </pic:nvPicPr>
+                  <pic:blipFill>
+                    <a:blip r:embed="rId14"/>
+                    <a:stretch>
+                      <a:fillRect/>
+                    </a:stretch>
+                  </pic:blipFill>
+                  <pic:spPr>
+                    <a:xfrm>
+                      <a:off x="0" y="0"/>
+                      <a:ext cx="5760720" cy="2661285"/>
+                    </a:xfrm>
+                    <a:prstGeom prst="rect">
+                      <a:avLst/>
+                    </a:prstGeom>
+                  </pic:spPr>
+                </pic:pic>
+              </a:graphicData>
+            </a:graphic>
+          </wp:inline>
+        </w:drawing>
+      </w:r>
+    </w:p>
+    <w:p>
+      <w:pPr>
+        <w:pStyle w:val="Caption"/>
+        <w:jc w:val="center"/>
+      </w:pPr>
+      <w:r>
+        <w:t xml:space="preserve">Hình </w:t>
+      </w:r>
+      <w:fldSimple w:instr=" SEQ Hình \* ARABIC ">
+        <w:r>
+          <w:rPr>
+            <w:noProof/>
+          </w:rPr>
+          <w:t>6</w:t>
+        </w:r>
+      </w:fldSimple>
+      <w:r>
+        <w:t xml:space="preserve"> Giao diện quản lý sách</w:t>
+      </w:r>
+    </w:p>
     <w:p/>
+    <w:p/>
+    <w:p>
+      <w:r>
+        <w:drawing>
+          <wp:inline distT="0" distB="0" distL="0" distR="0" wp14:anchorId="1EE93F55" wp14:editId="4C721F1B">
+            <wp:extent cx="5760720" cy="2640330"/>
+            <wp:effectExtent l="0" t="0" r="0" b="7620"/>
+            <wp:docPr id="7" name="Picture 7" descr="A screenshot of a computer&#10;&#10;Description automatically generated"/>
+            <wp:cNvGraphicFramePr>
+              <a:graphicFrameLocks xmlns:a="http://schemas.openxmlformats.org/drawingml/2006/main" noChangeAspect="1"/>
+            </wp:cNvGraphicFramePr>
+            <a:graphic xmlns:a="http://schemas.openxmlformats.org/drawingml/2006/main">
+              <a:graphicData uri="http://schemas.openxmlformats.org/drawingml/2006/picture">
+                <pic:pic xmlns:pic="http://schemas.openxmlformats.org/drawingml/2006/picture">
+                  <pic:nvPicPr>
+                    <pic:cNvPr id="7" name="Picture 7" descr="A screenshot of a computer&#10;&#10;Description automatically generated"/>
+                    <pic:cNvPicPr/>
+                  </pic:nvPicPr>
+                  <pic:blipFill>
+                    <a:blip r:embed="rId15"/>
+                    <a:stretch>
+                      <a:fillRect/>
+                    </a:stretch>
+                  </pic:blipFill>
+                  <pic:spPr>
+                    <a:xfrm>
+                      <a:off x="0" y="0"/>
+                      <a:ext cx="5760720" cy="2640330"/>
+                    </a:xfrm>
+                    <a:prstGeom prst="rect">
+                      <a:avLst/>
+                    </a:prstGeom>
+                  </pic:spPr>
+                </pic:pic>
+              </a:graphicData>
+            </a:graphic>
+          </wp:inline>
+        </w:drawing>
+      </w:r>
+    </w:p>
+    <w:p>
+      <w:pPr>
+        <w:pStyle w:val="Caption"/>
+        <w:jc w:val="center"/>
+      </w:pPr>
+      <w:r>
+        <w:t xml:space="preserve">Hình </w:t>
+      </w:r>
+      <w:fldSimple w:instr=" SEQ Hình \* ARABIC ">
+        <w:r>
+          <w:rPr>
+            <w:noProof/>
+          </w:rPr>
+          <w:t>7</w:t>
+        </w:r>
+      </w:fldSimple>
+      <w:r>
+        <w:t xml:space="preserve"> Giao diện quản lý sách khi thêm-sửa sách</w:t>
+      </w:r>
+    </w:p>
+    <w:p/>
+    <w:p>
+      <w:pPr>
+        <w:pStyle w:val="Heading3"/>
+        <w:numPr>
+          <w:ilvl w:val="1"/>
+          <w:numId w:val="47"/>
+        </w:numPr>
+      </w:pPr>
+      <w:r>
+        <w:lastRenderedPageBreak/>
+        <w:t>Giao diện quản lý người dùng</w:t>
+      </w:r>
+    </w:p>
+    <w:p>
+      <w:r>
+        <w:drawing>
+          <wp:inline distT="0" distB="0" distL="0" distR="0" wp14:anchorId="7403B44A" wp14:editId="2B589133">
+            <wp:extent cx="5760720" cy="2632075"/>
+            <wp:effectExtent l="0" t="0" r="0" b="0"/>
+            <wp:docPr id="8" name="Picture 8" descr="A screenshot of a computer&#10;&#10;Description automatically generated"/>
+            <wp:cNvGraphicFramePr>
+              <a:graphicFrameLocks xmlns:a="http://schemas.openxmlformats.org/drawingml/2006/main" noChangeAspect="1"/>
+            </wp:cNvGraphicFramePr>
+            <a:graphic xmlns:a="http://schemas.openxmlformats.org/drawingml/2006/main">
+              <a:graphicData uri="http://schemas.openxmlformats.org/drawingml/2006/picture">
+                <pic:pic xmlns:pic="http://schemas.openxmlformats.org/drawingml/2006/picture">
+                  <pic:nvPicPr>
+                    <pic:cNvPr id="8" name="Picture 8" descr="A screenshot of a computer&#10;&#10;Description automatically generated"/>
+                    <pic:cNvPicPr/>
+                  </pic:nvPicPr>
+                  <pic:blipFill>
+                    <a:blip r:embed="rId16"/>
+                    <a:stretch>
+                      <a:fillRect/>
+                    </a:stretch>
+                  </pic:blipFill>
+                  <pic:spPr>
+                    <a:xfrm>
+                      <a:off x="0" y="0"/>
+                      <a:ext cx="5760720" cy="2632075"/>
+                    </a:xfrm>
+                    <a:prstGeom prst="rect">
+                      <a:avLst/>
+                    </a:prstGeom>
+                  </pic:spPr>
+                </pic:pic>
+              </a:graphicData>
+            </a:graphic>
+          </wp:inline>
+        </w:drawing>
+      </w:r>
+    </w:p>
+    <w:p>
+      <w:pPr>
+        <w:pStyle w:val="Caption"/>
+        <w:jc w:val="center"/>
+      </w:pPr>
+      <w:r>
+        <w:t xml:space="preserve">Hình </w:t>
+      </w:r>
+      <w:fldSimple w:instr=" SEQ Hình \* ARABIC ">
+        <w:r>
+          <w:rPr>
+            <w:noProof/>
+          </w:rPr>
+          <w:t>8</w:t>
+        </w:r>
+      </w:fldSimple>
+      <w:r>
+        <w:t xml:space="preserve"> Giao diện quản lý người dùng</w:t>
+      </w:r>
+    </w:p>
+    <w:p/>
+    <w:p>
+      <w:r>
+        <w:drawing>
+          <wp:inline distT="0" distB="0" distL="0" distR="0" wp14:anchorId="4DF48914" wp14:editId="41051444">
+            <wp:extent cx="5760720" cy="2643505"/>
+            <wp:effectExtent l="0" t="0" r="0" b="4445"/>
+            <wp:docPr id="9" name="Picture 9" descr="A screenshot of a computer&#10;&#10;Description automatically generated"/>
+            <wp:cNvGraphicFramePr>
+              <a:graphicFrameLocks xmlns:a="http://schemas.openxmlformats.org/drawingml/2006/main" noChangeAspect="1"/>
+            </wp:cNvGraphicFramePr>
+            <a:graphic xmlns:a="http://schemas.openxmlformats.org/drawingml/2006/main">
+              <a:graphicData uri="http://schemas.openxmlformats.org/drawingml/2006/picture">
+                <pic:pic xmlns:pic="http://schemas.openxmlformats.org/drawingml/2006/picture">
+                  <pic:nvPicPr>
+                    <pic:cNvPr id="9" name="Picture 9" descr="A screenshot of a computer&#10;&#10;Description automatically generated"/>
+                    <pic:cNvPicPr/>
+                  </pic:nvPicPr>
+                  <pic:blipFill>
+                    <a:blip r:embed="rId17"/>
+                    <a:stretch>
+                      <a:fillRect/>
+                    </a:stretch>
+                  </pic:blipFill>
+                  <pic:spPr>
+                    <a:xfrm>
+                      <a:off x="0" y="0"/>
+                      <a:ext cx="5760720" cy="2643505"/>
+                    </a:xfrm>
+                    <a:prstGeom prst="rect">
+                      <a:avLst/>
+                    </a:prstGeom>
+                  </pic:spPr>
+                </pic:pic>
+              </a:graphicData>
+            </a:graphic>
+          </wp:inline>
+        </w:drawing>
+      </w:r>
+    </w:p>
+    <w:p>
+      <w:pPr>
+        <w:pStyle w:val="Caption"/>
+        <w:jc w:val="center"/>
+      </w:pPr>
+      <w:r>
+        <w:t xml:space="preserve">Hình </w:t>
+      </w:r>
+      <w:fldSimple w:instr=" SEQ Hình \* ARABIC ">
+        <w:r>
+          <w:rPr>
+            <w:noProof/>
+          </w:rPr>
+          <w:t>9</w:t>
+        </w:r>
+      </w:fldSimple>
+      <w:r>
+        <w:t xml:space="preserve"> Giao diện quản lý người dùng khi thêm-sửa người dùng</w:t>
+      </w:r>
+    </w:p>
+    <w:p>
+      <w:pPr>
+        <w:pStyle w:val="ListParagraph"/>
+        <w:numPr>
+          <w:ilvl w:val="0"/>
+          <w:numId w:val="13"/>
+        </w:numPr>
+      </w:pPr>
+      <w:r>
+        <w:t>Quản trị viên có thể thêm, sửa, xóa người dùng bất kì, tạo thẻ thư viện cho người dùng đó</w:t>
+      </w:r>
+    </w:p>
+    <w:p/>
+    <w:p>
+      <w:pPr>
+        <w:pStyle w:val="Heading3"/>
+        <w:numPr>
+          <w:ilvl w:val="1"/>
+          <w:numId w:val="47"/>
+        </w:numPr>
+      </w:pPr>
+      <w:r>
+        <w:lastRenderedPageBreak/>
+        <w:t>Giao diện quản lý mượn sách</w:t>
+      </w:r>
+    </w:p>
+    <w:p>
+      <w:r>
+        <w:drawing>
+          <wp:inline distT="0" distB="0" distL="0" distR="0" wp14:anchorId="6DF6ED89" wp14:editId="0B24A65E">
+            <wp:extent cx="5760720" cy="2642870"/>
+            <wp:effectExtent l="0" t="0" r="0" b="5080"/>
+            <wp:docPr id="10" name="Picture 10" descr="A screenshot of a computer&#10;&#10;Description automatically generated"/>
+            <wp:cNvGraphicFramePr>
+              <a:graphicFrameLocks xmlns:a="http://schemas.openxmlformats.org/drawingml/2006/main" noChangeAspect="1"/>
+            </wp:cNvGraphicFramePr>
+            <a:graphic xmlns:a="http://schemas.openxmlformats.org/drawingml/2006/main">
+              <a:graphicData uri="http://schemas.openxmlformats.org/drawingml/2006/picture">
+                <pic:pic xmlns:pic="http://schemas.openxmlformats.org/drawingml/2006/picture">
+                  <pic:nvPicPr>
+                    <pic:cNvPr id="10" name="Picture 10" descr="A screenshot of a computer&#10;&#10;Description automatically generated"/>
+                    <pic:cNvPicPr/>
+                  </pic:nvPicPr>
+                  <pic:blipFill>
+                    <a:blip r:embed="rId18"/>
+                    <a:stretch>
+                      <a:fillRect/>
+                    </a:stretch>
+                  </pic:blipFill>
+                  <pic:spPr>
+                    <a:xfrm>
+                      <a:off x="0" y="0"/>
+                      <a:ext cx="5760720" cy="2642870"/>
+                    </a:xfrm>
+                    <a:prstGeom prst="rect">
+                      <a:avLst/>
+                    </a:prstGeom>
+                  </pic:spPr>
+                </pic:pic>
+              </a:graphicData>
+            </a:graphic>
+          </wp:inline>
+        </w:drawing>
+      </w:r>
+    </w:p>
+    <w:p>
+      <w:pPr>
+        <w:pStyle w:val="Caption"/>
+        <w:jc w:val="center"/>
+      </w:pPr>
+      <w:r>
+        <w:t xml:space="preserve">Hình </w:t>
+      </w:r>
+      <w:fldSimple w:instr=" SEQ Hình \* ARABIC ">
+        <w:r>
+          <w:rPr>
+            <w:noProof/>
+          </w:rPr>
+          <w:t>10</w:t>
+        </w:r>
+      </w:fldSimple>
+      <w:r>
+        <w:t xml:space="preserve"> Giao diện quản lý mượn sách trực tiếp</w:t>
+      </w:r>
+    </w:p>
+    <w:p/>
+    <w:p>
+      <w:pPr>
+        <w:pStyle w:val="ListParagraph"/>
+        <w:numPr>
+          <w:ilvl w:val="0"/>
+          <w:numId w:val="13"/>
+        </w:numPr>
+      </w:pPr>
+      <w:r>
+        <w:t>Quản trị viên chọn người dùng, chọn sách muốn mượn, chọn bản sao có sẵn và Ok.</w:t>
+      </w:r>
+    </w:p>
+    <w:p>
+      <w:pPr>
+        <w:pStyle w:val="Heading3"/>
+        <w:numPr>
+          <w:ilvl w:val="1"/>
+          <w:numId w:val="47"/>
+        </w:numPr>
+      </w:pPr>
+      <w:r>
+        <w:t>Giao diện quản lý trả sách</w:t>
+      </w:r>
+    </w:p>
+    <w:p>
+      <w:r>
+        <w:drawing>
+          <wp:inline distT="0" distB="0" distL="0" distR="0" wp14:anchorId="46B03101" wp14:editId="47064CEA">
+            <wp:extent cx="5760720" cy="2643505"/>
+            <wp:effectExtent l="0" t="0" r="0" b="4445"/>
+            <wp:docPr id="11" name="Picture 11" descr="A screenshot of a computer&#10;&#10;Description automatically generated"/>
+            <wp:cNvGraphicFramePr>
+              <a:graphicFrameLocks xmlns:a="http://schemas.openxmlformats.org/drawingml/2006/main" noChangeAspect="1"/>
+            </wp:cNvGraphicFramePr>
+            <a:graphic xmlns:a="http://schemas.openxmlformats.org/drawingml/2006/main">
+              <a:graphicData uri="http://schemas.openxmlformats.org/drawingml/2006/picture">
+                <pic:pic xmlns:pic="http://schemas.openxmlformats.org/drawingml/2006/picture">
+                  <pic:nvPicPr>
+                    <pic:cNvPr id="11" name="Picture 11" descr="A screenshot of a computer&#10;&#10;Description automatically generated"/>
+                    <pic:cNvPicPr/>
+                  </pic:nvPicPr>
+                  <pic:blipFill>
+                    <a:blip r:embed="rId19"/>
+                    <a:stretch>
+                      <a:fillRect/>
+                    </a:stretch>
+                  </pic:blipFill>
+                  <pic:spPr>
+                    <a:xfrm>
+                      <a:off x="0" y="0"/>
+                      <a:ext cx="5760720" cy="2643505"/>
+                    </a:xfrm>
+                    <a:prstGeom prst="rect">
+                      <a:avLst/>
+                    </a:prstGeom>
+                  </pic:spPr>
+                </pic:pic>
+              </a:graphicData>
+            </a:graphic>
+          </wp:inline>
+        </w:drawing>
+      </w:r>
+    </w:p>
+    <w:p>
+      <w:pPr>
+        <w:pStyle w:val="Caption"/>
+        <w:jc w:val="center"/>
+      </w:pPr>
+      <w:r>
+        <w:t xml:space="preserve">Hình </w:t>
+      </w:r>
+      <w:fldSimple w:instr=" SEQ Hình \* ARABIC ">
+        <w:r>
+          <w:rPr>
+            <w:noProof/>
+          </w:rPr>
+          <w:t>11</w:t>
+        </w:r>
+      </w:fldSimple>
+      <w:r>
+        <w:t xml:space="preserve"> Giao diện quản lý trả sách</w:t>
+      </w:r>
+    </w:p>
+    <w:p/>
+    <w:p>
+      <w:r>
+        <w:lastRenderedPageBreak/>
+        <w:drawing>
+          <wp:inline distT="0" distB="0" distL="0" distR="0" wp14:anchorId="6C2A066F" wp14:editId="2F12A805">
+            <wp:extent cx="5760720" cy="2661920"/>
+            <wp:effectExtent l="0" t="0" r="0" b="5080"/>
+            <wp:docPr id="12" name="Picture 12" descr="A screenshot of a computer&#10;&#10;Description automatically generated"/>
+            <wp:cNvGraphicFramePr>
+              <a:graphicFrameLocks xmlns:a="http://schemas.openxmlformats.org/drawingml/2006/main" noChangeAspect="1"/>
+            </wp:cNvGraphicFramePr>
+            <a:graphic xmlns:a="http://schemas.openxmlformats.org/drawingml/2006/main">
+              <a:graphicData uri="http://schemas.openxmlformats.org/drawingml/2006/picture">
+                <pic:pic xmlns:pic="http://schemas.openxmlformats.org/drawingml/2006/picture">
+                  <pic:nvPicPr>
+                    <pic:cNvPr id="12" name="Picture 12" descr="A screenshot of a computer&#10;&#10;Description automatically generated"/>
+                    <pic:cNvPicPr/>
+                  </pic:nvPicPr>
+                  <pic:blipFill>
+                    <a:blip r:embed="rId20"/>
+                    <a:stretch>
+                      <a:fillRect/>
+                    </a:stretch>
+                  </pic:blipFill>
+                  <pic:spPr>
+                    <a:xfrm>
+                      <a:off x="0" y="0"/>
+                      <a:ext cx="5760720" cy="2661920"/>
+                    </a:xfrm>
+                    <a:prstGeom prst="rect">
+                      <a:avLst/>
+                    </a:prstGeom>
+                  </pic:spPr>
+                </pic:pic>
+              </a:graphicData>
+            </a:graphic>
+          </wp:inline>
+        </w:drawing>
+      </w:r>
+    </w:p>
+    <w:p>
+      <w:pPr>
+        <w:pStyle w:val="Caption"/>
+        <w:jc w:val="center"/>
+      </w:pPr>
+      <w:r>
+        <w:t xml:space="preserve">Hình </w:t>
+      </w:r>
+      <w:fldSimple w:instr=" SEQ Hình \* ARABIC ">
+        <w:r>
+          <w:rPr>
+            <w:noProof/>
+          </w:rPr>
+          <w:t>12</w:t>
+        </w:r>
+      </w:fldSimple>
+      <w:r>
+        <w:t xml:space="preserve"> Giao diện quản lý trả sách khi cập nhật 1 thẻ mượn sách</w:t>
+      </w:r>
+    </w:p>
     <w:p>
       <w:pPr>
         <w:pStyle w:val="Heading2"/>
-      </w:pPr>
-      <w:r>
-        <w:t>Giao diện quản trị viên</w:t>
-      </w:r>
-      <w:bookmarkStart w:id="40" w:name="_Toc182995064"/>
-    </w:p>
-    <w:p>
-      <w:r>
-        <w:t>Giao diện quản lý sách</w:t>
-      </w:r>
-    </w:p>
-    <w:p>
-      <w:r>
-        <w:t>Giao diện quản lý người dùng</w:t>
-      </w:r>
-    </w:p>
-    <w:p>
-      <w:r>
-        <w:t>Giao diện quản lý mượn sách</w:t>
-      </w:r>
-    </w:p>
-    <w:p>
-      <w:r>
-        <w:t>Giao diện quản lý trả sách</w:t>
-      </w:r>
-    </w:p>
-    <w:p>
-      <w:r>
-        <w:t>Giao diện tìm kiếm</w:t>
-      </w:r>
-    </w:p>
-    <w:p>
-      <w:pPr>
-        <w:pStyle w:val="Heading2"/>
+        <w:numPr>
+          <w:ilvl w:val="0"/>
+          <w:numId w:val="46"/>
+        </w:numPr>
       </w:pPr>
       <w:r>
         <w:t>Giao diện người dùng</w:t>
       </w:r>
     </w:p>
     <w:p>
+      <w:pPr>
+        <w:pStyle w:val="Heading3"/>
+        <w:numPr>
+          <w:ilvl w:val="1"/>
+          <w:numId w:val="48"/>
+        </w:numPr>
+      </w:pPr>
       <w:r>
         <w:t>Giao diện trang chủ</w:t>
       </w:r>
     </w:p>
     <w:p>
       <w:r>
+        <w:drawing>
+          <wp:inline distT="0" distB="0" distL="0" distR="0" wp14:anchorId="302FE55E" wp14:editId="11B73D52">
+            <wp:extent cx="5760720" cy="2653665"/>
+            <wp:effectExtent l="0" t="0" r="0" b="0"/>
+            <wp:docPr id="15" name="Picture 15" descr="A grey and black background&#10;&#10;Description automatically generated"/>
+            <wp:cNvGraphicFramePr>
+              <a:graphicFrameLocks xmlns:a="http://schemas.openxmlformats.org/drawingml/2006/main" noChangeAspect="1"/>
+            </wp:cNvGraphicFramePr>
+            <a:graphic xmlns:a="http://schemas.openxmlformats.org/drawingml/2006/main">
+              <a:graphicData uri="http://schemas.openxmlformats.org/drawingml/2006/picture">
+                <pic:pic xmlns:pic="http://schemas.openxmlformats.org/drawingml/2006/picture">
+                  <pic:nvPicPr>
+                    <pic:cNvPr id="15" name="Picture 15" descr="A grey and black background&#10;&#10;Description automatically generated"/>
+                    <pic:cNvPicPr/>
+                  </pic:nvPicPr>
+                  <pic:blipFill>
+                    <a:blip r:embed="rId21"/>
+                    <a:stretch>
+                      <a:fillRect/>
+                    </a:stretch>
+                  </pic:blipFill>
+                  <pic:spPr>
+                    <a:xfrm>
+                      <a:off x="0" y="0"/>
+                      <a:ext cx="5760720" cy="2653665"/>
+                    </a:xfrm>
+                    <a:prstGeom prst="rect">
+                      <a:avLst/>
+                    </a:prstGeom>
+                  </pic:spPr>
+                </pic:pic>
+              </a:graphicData>
+            </a:graphic>
+          </wp:inline>
+        </w:drawing>
+      </w:r>
+    </w:p>
+    <w:p>
+      <w:pPr>
+        <w:pStyle w:val="Caption"/>
+        <w:jc w:val="center"/>
+      </w:pPr>
+      <w:r>
+        <w:t xml:space="preserve">Hình </w:t>
+      </w:r>
+      <w:fldSimple w:instr=" SEQ Hình \* ARABIC ">
+        <w:r>
+          <w:rPr>
+            <w:noProof/>
+          </w:rPr>
+          <w:t>13</w:t>
+        </w:r>
+      </w:fldSimple>
+      <w:r>
+        <w:t xml:space="preserve"> Giao diện trang chủ</w:t>
+      </w:r>
+    </w:p>
+    <w:p/>
+    <w:p/>
+    <w:p/>
+    <w:p/>
+    <w:p/>
+    <w:p/>
+    <w:p/>
+    <w:p/>
+    <w:p/>
+    <w:p/>
+    <w:p/>
+    <w:p/>
+    <w:p>
+      <w:pPr>
+        <w:pStyle w:val="Heading3"/>
+        <w:numPr>
+          <w:ilvl w:val="1"/>
+          <w:numId w:val="48"/>
+        </w:numPr>
+      </w:pPr>
+      <w:r>
+        <w:lastRenderedPageBreak/>
         <w:t>Giao diện đăng ký</w:t>
       </w:r>
     </w:p>
-    <w:p>
+    <w:p/>
+    <w:p>
+      <w:r>
+        <w:drawing>
+          <wp:inline distT="0" distB="0" distL="0" distR="0" wp14:anchorId="54E5A55F" wp14:editId="5F1155AA">
+            <wp:extent cx="5760720" cy="2653030"/>
+            <wp:effectExtent l="0" t="0" r="0" b="0"/>
+            <wp:docPr id="14" name="Picture 14" descr="A screenshot of a login form&#10;&#10;Description automatically generated"/>
+            <wp:cNvGraphicFramePr>
+              <a:graphicFrameLocks xmlns:a="http://schemas.openxmlformats.org/drawingml/2006/main" noChangeAspect="1"/>
+            </wp:cNvGraphicFramePr>
+            <a:graphic xmlns:a="http://schemas.openxmlformats.org/drawingml/2006/main">
+              <a:graphicData uri="http://schemas.openxmlformats.org/drawingml/2006/picture">
+                <pic:pic xmlns:pic="http://schemas.openxmlformats.org/drawingml/2006/picture">
+                  <pic:nvPicPr>
+                    <pic:cNvPr id="14" name="Picture 14" descr="A screenshot of a login form&#10;&#10;Description automatically generated"/>
+                    <pic:cNvPicPr/>
+                  </pic:nvPicPr>
+                  <pic:blipFill>
+                    <a:blip r:embed="rId22"/>
+                    <a:stretch>
+                      <a:fillRect/>
+                    </a:stretch>
+                  </pic:blipFill>
+                  <pic:spPr>
+                    <a:xfrm>
+                      <a:off x="0" y="0"/>
+                      <a:ext cx="5760720" cy="2653030"/>
+                    </a:xfrm>
+                    <a:prstGeom prst="rect">
+                      <a:avLst/>
+                    </a:prstGeom>
+                  </pic:spPr>
+                </pic:pic>
+              </a:graphicData>
+            </a:graphic>
+          </wp:inline>
+        </w:drawing>
+      </w:r>
+    </w:p>
+    <w:p>
+      <w:pPr>
+        <w:pStyle w:val="Caption"/>
+        <w:jc w:val="center"/>
+      </w:pPr>
+      <w:r>
+        <w:t xml:space="preserve">Hình </w:t>
+      </w:r>
+      <w:fldSimple w:instr=" SEQ Hình \* ARABIC ">
+        <w:r>
+          <w:rPr>
+            <w:noProof/>
+          </w:rPr>
+          <w:t>14</w:t>
+        </w:r>
+      </w:fldSimple>
+      <w:r>
+        <w:t xml:space="preserve"> Giao diện đăng ký</w:t>
+      </w:r>
+    </w:p>
+    <w:p/>
+    <w:p>
+      <w:pPr>
+        <w:pStyle w:val="Heading3"/>
+        <w:numPr>
+          <w:ilvl w:val="1"/>
+          <w:numId w:val="48"/>
+        </w:numPr>
+      </w:pPr>
       <w:r>
         <w:t>Giao diện đăng nhập</w:t>
       </w:r>
     </w:p>
     <w:p>
       <w:r>
-        <w:t>Giao diện tìm kiếm</w:t>
-      </w:r>
-    </w:p>
-    <w:p>
-      <w:r>
+        <w:drawing>
+          <wp:inline distT="0" distB="0" distL="0" distR="0" wp14:anchorId="38FF5C06" wp14:editId="254661B0">
+            <wp:extent cx="5760720" cy="2689225"/>
+            <wp:effectExtent l="0" t="0" r="0" b="0"/>
+            <wp:docPr id="13" name="Picture 13" descr="A screenshot of a login form&#10;&#10;Description automatically generated"/>
+            <wp:cNvGraphicFramePr>
+              <a:graphicFrameLocks xmlns:a="http://schemas.openxmlformats.org/drawingml/2006/main" noChangeAspect="1"/>
+            </wp:cNvGraphicFramePr>
+            <a:graphic xmlns:a="http://schemas.openxmlformats.org/drawingml/2006/main">
+              <a:graphicData uri="http://schemas.openxmlformats.org/drawingml/2006/picture">
+                <pic:pic xmlns:pic="http://schemas.openxmlformats.org/drawingml/2006/picture">
+                  <pic:nvPicPr>
+                    <pic:cNvPr id="13" name="Picture 13" descr="A screenshot of a login form&#10;&#10;Description automatically generated"/>
+                    <pic:cNvPicPr/>
+                  </pic:nvPicPr>
+                  <pic:blipFill>
+                    <a:blip r:embed="rId23"/>
+                    <a:stretch>
+                      <a:fillRect/>
+                    </a:stretch>
+                  </pic:blipFill>
+                  <pic:spPr>
+                    <a:xfrm>
+                      <a:off x="0" y="0"/>
+                      <a:ext cx="5760720" cy="2689225"/>
+                    </a:xfrm>
+                    <a:prstGeom prst="rect">
+                      <a:avLst/>
+                    </a:prstGeom>
+                  </pic:spPr>
+                </pic:pic>
+              </a:graphicData>
+            </a:graphic>
+          </wp:inline>
+        </w:drawing>
+      </w:r>
+    </w:p>
+    <w:p>
+      <w:pPr>
+        <w:pStyle w:val="Caption"/>
+        <w:jc w:val="center"/>
+      </w:pPr>
+      <w:r>
+        <w:t xml:space="preserve">Hình </w:t>
+      </w:r>
+      <w:fldSimple w:instr=" SEQ Hình \* ARABIC ">
+        <w:r>
+          <w:rPr>
+            <w:noProof/>
+          </w:rPr>
+          <w:t>15</w:t>
+        </w:r>
+      </w:fldSimple>
+      <w:r>
+        <w:t xml:space="preserve"> Giao diện đăng nhập</w:t>
+      </w:r>
+    </w:p>
+    <w:p/>
+    <w:p/>
+    <w:p>
+      <w:pPr>
+        <w:pStyle w:val="Heading3"/>
+        <w:numPr>
+          <w:ilvl w:val="1"/>
+          <w:numId w:val="48"/>
+        </w:numPr>
+      </w:pPr>
+      <w:r>
+        <w:lastRenderedPageBreak/>
         <w:t>Giao diện mượn sách</w:t>
       </w:r>
     </w:p>
     <w:p>
       <w:r>
+        <w:drawing>
+          <wp:inline distT="0" distB="0" distL="0" distR="0" wp14:anchorId="0A726C37" wp14:editId="532B07AD">
+            <wp:extent cx="5760720" cy="2627630"/>
+            <wp:effectExtent l="0" t="0" r="0" b="1270"/>
+            <wp:docPr id="16" name="Picture 16" descr="A screenshot of a computer&#10;&#10;Description automatically generated"/>
+            <wp:cNvGraphicFramePr>
+              <a:graphicFrameLocks xmlns:a="http://schemas.openxmlformats.org/drawingml/2006/main" noChangeAspect="1"/>
+            </wp:cNvGraphicFramePr>
+            <a:graphic xmlns:a="http://schemas.openxmlformats.org/drawingml/2006/main">
+              <a:graphicData uri="http://schemas.openxmlformats.org/drawingml/2006/picture">
+                <pic:pic xmlns:pic="http://schemas.openxmlformats.org/drawingml/2006/picture">
+                  <pic:nvPicPr>
+                    <pic:cNvPr id="16" name="Picture 16" descr="A screenshot of a computer&#10;&#10;Description automatically generated"/>
+                    <pic:cNvPicPr/>
+                  </pic:nvPicPr>
+                  <pic:blipFill>
+                    <a:blip r:embed="rId24"/>
+                    <a:stretch>
+                      <a:fillRect/>
+                    </a:stretch>
+                  </pic:blipFill>
+                  <pic:spPr>
+                    <a:xfrm>
+                      <a:off x="0" y="0"/>
+                      <a:ext cx="5760720" cy="2627630"/>
+                    </a:xfrm>
+                    <a:prstGeom prst="rect">
+                      <a:avLst/>
+                    </a:prstGeom>
+                  </pic:spPr>
+                </pic:pic>
+              </a:graphicData>
+            </a:graphic>
+          </wp:inline>
+        </w:drawing>
+      </w:r>
+    </w:p>
+    <w:p>
+      <w:pPr>
+        <w:pStyle w:val="Caption"/>
+        <w:jc w:val="center"/>
+      </w:pPr>
+      <w:r>
+        <w:t xml:space="preserve">Hình </w:t>
+      </w:r>
+      <w:fldSimple w:instr=" SEQ Hình \* ARABIC ">
+        <w:r>
+          <w:rPr>
+            <w:noProof/>
+          </w:rPr>
+          <w:t>16</w:t>
+        </w:r>
+      </w:fldSimple>
+      <w:r>
+        <w:t xml:space="preserve"> Giao diện xem-tìm kiếm-mượn sách</w:t>
+      </w:r>
+    </w:p>
+    <w:p/>
+    <w:p/>
+    <w:p>
+      <w:r>
+        <w:drawing>
+          <wp:inline distT="0" distB="0" distL="0" distR="0" wp14:anchorId="086F37DE" wp14:editId="0F9AE7C3">
+            <wp:extent cx="5760720" cy="2637155"/>
+            <wp:effectExtent l="0" t="0" r="0" b="0"/>
+            <wp:docPr id="17" name="Picture 17" descr="A screenshot of a computer&#10;&#10;Description automatically generated"/>
+            <wp:cNvGraphicFramePr>
+              <a:graphicFrameLocks xmlns:a="http://schemas.openxmlformats.org/drawingml/2006/main" noChangeAspect="1"/>
+            </wp:cNvGraphicFramePr>
+            <a:graphic xmlns:a="http://schemas.openxmlformats.org/drawingml/2006/main">
+              <a:graphicData uri="http://schemas.openxmlformats.org/drawingml/2006/picture">
+                <pic:pic xmlns:pic="http://schemas.openxmlformats.org/drawingml/2006/picture">
+                  <pic:nvPicPr>
+                    <pic:cNvPr id="17" name="Picture 17" descr="A screenshot of a computer&#10;&#10;Description automatically generated"/>
+                    <pic:cNvPicPr/>
+                  </pic:nvPicPr>
+                  <pic:blipFill>
+                    <a:blip r:embed="rId25"/>
+                    <a:stretch>
+                      <a:fillRect/>
+                    </a:stretch>
+                  </pic:blipFill>
+                  <pic:spPr>
+                    <a:xfrm>
+                      <a:off x="0" y="0"/>
+                      <a:ext cx="5760720" cy="2637155"/>
+                    </a:xfrm>
+                    <a:prstGeom prst="rect">
+                      <a:avLst/>
+                    </a:prstGeom>
+                  </pic:spPr>
+                </pic:pic>
+              </a:graphicData>
+            </a:graphic>
+          </wp:inline>
+        </w:drawing>
+      </w:r>
+    </w:p>
+    <w:p>
+      <w:pPr>
+        <w:pStyle w:val="Caption"/>
+        <w:jc w:val="center"/>
+      </w:pPr>
+      <w:r>
+        <w:t xml:space="preserve">Hình </w:t>
+      </w:r>
+      <w:fldSimple w:instr=" SEQ Hình \* ARABIC ">
+        <w:r>
+          <w:rPr>
+            <w:noProof/>
+          </w:rPr>
+          <w:t>17</w:t>
+        </w:r>
+      </w:fldSimple>
+      <w:r>
+        <w:t xml:space="preserve"> Giao diện mượn sách khi mở hộp thoại</w:t>
+      </w:r>
+    </w:p>
+    <w:p>
+      <w:pPr>
+        <w:pStyle w:val="Heading3"/>
+        <w:numPr>
+          <w:ilvl w:val="1"/>
+          <w:numId w:val="48"/>
+        </w:numPr>
+      </w:pPr>
+      <w:r>
+        <w:lastRenderedPageBreak/>
         <w:t>Giao diện lịch sử mượn sách</w:t>
       </w:r>
     </w:p>
     <w:p>
-      <w:pPr>
-        <w:pStyle w:val="Heading2"/>
-      </w:pPr>
-      <w:r>
-        <w:t>Giao diện khách vãng lai</w:t>
-      </w:r>
-    </w:p>
-    <w:p>
-      <w:r>
-        <w:t>Giao diện tìm kiếm</w:t>
-      </w:r>
-    </w:p>
-    <w:p>
-      <w:r>
-        <w:t>Giao diện xem thông tin sách</w:t>
-      </w:r>
-    </w:p>
-    <w:p>
-      <w:r>
-        <w:t>Giao diện liên hệ</w:t>
-      </w:r>
+      <w:r>
+        <w:drawing>
+          <wp:inline distT="0" distB="0" distL="0" distR="0" wp14:anchorId="1D11C376" wp14:editId="2CC7AB69">
+            <wp:extent cx="5760720" cy="2647950"/>
+            <wp:effectExtent l="0" t="0" r="0" b="0"/>
+            <wp:docPr id="18" name="Picture 18" descr="A screenshot of a computer&#10;&#10;Description automatically generated"/>
+            <wp:cNvGraphicFramePr>
+              <a:graphicFrameLocks xmlns:a="http://schemas.openxmlformats.org/drawingml/2006/main" noChangeAspect="1"/>
+            </wp:cNvGraphicFramePr>
+            <a:graphic xmlns:a="http://schemas.openxmlformats.org/drawingml/2006/main">
+              <a:graphicData uri="http://schemas.openxmlformats.org/drawingml/2006/picture">
+                <pic:pic xmlns:pic="http://schemas.openxmlformats.org/drawingml/2006/picture">
+                  <pic:nvPicPr>
+                    <pic:cNvPr id="18" name="Picture 18" descr="A screenshot of a computer&#10;&#10;Description automatically generated"/>
+                    <pic:cNvPicPr/>
+                  </pic:nvPicPr>
+                  <pic:blipFill>
+                    <a:blip r:embed="rId26"/>
+                    <a:stretch>
+                      <a:fillRect/>
+                    </a:stretch>
+                  </pic:blipFill>
+                  <pic:spPr>
+                    <a:xfrm>
+                      <a:off x="0" y="0"/>
+                      <a:ext cx="5760720" cy="2647950"/>
+                    </a:xfrm>
+                    <a:prstGeom prst="rect">
+                      <a:avLst/>
+                    </a:prstGeom>
+                  </pic:spPr>
+                </pic:pic>
+              </a:graphicData>
+            </a:graphic>
+          </wp:inline>
+        </w:drawing>
+      </w:r>
+    </w:p>
+    <w:p>
+      <w:pPr>
+        <w:pStyle w:val="Caption"/>
+        <w:jc w:val="center"/>
+      </w:pPr>
+      <w:r>
+        <w:t xml:space="preserve">Hình </w:t>
+      </w:r>
+      <w:fldSimple w:instr=" SEQ Hình \* ARABIC ">
+        <w:r>
+          <w:rPr>
+            <w:noProof/>
+          </w:rPr>
+          <w:t>18</w:t>
+        </w:r>
+      </w:fldSimple>
+      <w:r>
+        <w:t xml:space="preserve"> Giao diện lịch sử mượn sách</w:t>
+      </w:r>
+    </w:p>
+    <w:p>
+      <w:pPr>
+        <w:pStyle w:val="Heading3"/>
+        <w:numPr>
+          <w:ilvl w:val="1"/>
+          <w:numId w:val="48"/>
+        </w:numPr>
+      </w:pPr>
+      <w:r>
+        <w:t>Giao hiện hồ sơ</w:t>
+      </w:r>
+    </w:p>
+    <w:p>
+      <w:r>
+        <w:drawing>
+          <wp:inline distT="0" distB="0" distL="0" distR="0" wp14:anchorId="69B47726" wp14:editId="04DE0CF9">
+            <wp:extent cx="5760720" cy="2632075"/>
+            <wp:effectExtent l="0" t="0" r="0" b="0"/>
+            <wp:docPr id="19" name="Picture 19" descr="A screenshot of a computer&#10;&#10;Description automatically generated"/>
+            <wp:cNvGraphicFramePr>
+              <a:graphicFrameLocks xmlns:a="http://schemas.openxmlformats.org/drawingml/2006/main" noChangeAspect="1"/>
+            </wp:cNvGraphicFramePr>
+            <a:graphic xmlns:a="http://schemas.openxmlformats.org/drawingml/2006/main">
+              <a:graphicData uri="http://schemas.openxmlformats.org/drawingml/2006/picture">
+                <pic:pic xmlns:pic="http://schemas.openxmlformats.org/drawingml/2006/picture">
+                  <pic:nvPicPr>
+                    <pic:cNvPr id="19" name="Picture 19" descr="A screenshot of a computer&#10;&#10;Description automatically generated"/>
+                    <pic:cNvPicPr/>
+                  </pic:nvPicPr>
+                  <pic:blipFill>
+                    <a:blip r:embed="rId27"/>
+                    <a:stretch>
+                      <a:fillRect/>
+                    </a:stretch>
+                  </pic:blipFill>
+                  <pic:spPr>
+                    <a:xfrm>
+                      <a:off x="0" y="0"/>
+                      <a:ext cx="5760720" cy="2632075"/>
+                    </a:xfrm>
+                    <a:prstGeom prst="rect">
+                      <a:avLst/>
+                    </a:prstGeom>
+                  </pic:spPr>
+                </pic:pic>
+              </a:graphicData>
+            </a:graphic>
+          </wp:inline>
+        </w:drawing>
+      </w:r>
+    </w:p>
+    <w:p>
+      <w:pPr>
+        <w:pStyle w:val="Caption"/>
+        <w:jc w:val="center"/>
+      </w:pPr>
+      <w:r>
+        <w:t xml:space="preserve">Hình </w:t>
+      </w:r>
+      <w:fldSimple w:instr=" SEQ Hình \* ARABIC ">
+        <w:r>
+          <w:rPr>
+            <w:noProof/>
+          </w:rPr>
+          <w:t>19</w:t>
+        </w:r>
+      </w:fldSimple>
+      <w:r>
+        <w:t xml:space="preserve"> Giao diện hồ sơ</w:t>
+      </w:r>
+    </w:p>
+    <w:p>
+      <w:pPr>
+        <w:pStyle w:val="Heading1"/>
+      </w:pPr>
       <w:r>
         <w:br w:type="page"/>
       </w:r>
@@ -20286,7 +21373,7 @@
           <w:szCs w:val="28"/>
         </w:rPr>
       </w:pPr>
-      <w:hyperlink r:id="rId13" w:history="1">
+      <w:hyperlink r:id="rId28" w:history="1">
         <w:r>
           <w:rPr>
             <w:rStyle w:val="Hyperlink"/>
@@ -20311,6 +21398,14 @@
           <w:szCs w:val="28"/>
         </w:rPr>
       </w:pPr>
+    </w:p>
+    <w:p>
+      <w:pPr>
+        <w:rPr>
+          <w:rFonts w:cs="Times New Roman"/>
+          <w:szCs w:val="28"/>
+        </w:rPr>
+      </w:pPr>
       <w:r>
         <w:rPr>
           <w:rFonts w:cs="Times New Roman"/>
@@ -20340,7 +21435,7 @@
           <w:szCs w:val="28"/>
         </w:rPr>
       </w:pPr>
-      <w:hyperlink r:id="rId14" w:history="1">
+      <w:hyperlink r:id="rId29" w:history="1">
         <w:r>
           <w:rPr>
             <w:rStyle w:val="Hyperlink"/>
@@ -20359,7 +21454,7 @@
           <w:szCs w:val="28"/>
         </w:rPr>
       </w:pPr>
-      <w:hyperlink r:id="rId15" w:history="1">
+      <w:hyperlink r:id="rId30" w:history="1">
         <w:r>
           <w:rPr>
             <w:rStyle w:val="Hyperlink"/>
@@ -20414,7 +21509,7 @@
           <w:szCs w:val="28"/>
         </w:rPr>
       </w:pPr>
-      <w:hyperlink r:id="rId16" w:history="1">
+      <w:hyperlink r:id="rId31" w:history="1">
         <w:r>
           <w:rPr>
             <w:rStyle w:val="Hyperlink"/>
@@ -20445,10 +21540,68 @@
           <w:rFonts w:cs="Times New Roman"/>
           <w:szCs w:val="28"/>
         </w:rPr>
+        <w:t>[4] Tài liệu hướng dẫn ant-design-vue</w:t>
+      </w:r>
+    </w:p>
+    <w:p>
+      <w:pPr>
+        <w:rPr>
+          <w:rFonts w:cs="Times New Roman"/>
+          <w:szCs w:val="28"/>
+        </w:rPr>
+      </w:pPr>
+      <w:hyperlink r:id="rId32" w:history="1">
+        <w:r>
+          <w:rPr>
+            <w:rStyle w:val="Hyperlink"/>
+            <w:rFonts w:cs="Times New Roman"/>
+            <w:szCs w:val="28"/>
+          </w:rPr>
+          <w:t>https://www.antdv.com/components/</w:t>
+        </w:r>
+      </w:hyperlink>
+    </w:p>
+    <w:p>
+      <w:pPr>
+        <w:rPr>
+          <w:rFonts w:cs="Times New Roman"/>
+          <w:szCs w:val="28"/>
+        </w:rPr>
+      </w:pPr>
+    </w:p>
+    <w:p>
+      <w:pPr>
+        <w:rPr>
+          <w:rFonts w:cs="Times New Roman"/>
+          <w:szCs w:val="28"/>
+        </w:rPr>
+      </w:pPr>
+    </w:p>
+    <w:p>
+      <w:pPr>
+        <w:rPr>
+          <w:rFonts w:cs="Times New Roman"/>
+          <w:szCs w:val="28"/>
+        </w:rPr>
+      </w:pPr>
+      <w:r>
+        <w:rPr>
+          <w:rFonts w:cs="Times New Roman"/>
+          <w:szCs w:val="28"/>
+        </w:rPr>
         <w:t>Link GitHub của dự án:</w:t>
       </w:r>
     </w:p>
-    <w:p/>
+    <w:p>
+      <w:hyperlink r:id="rId33" w:history="1">
+        <w:r>
+          <w:rPr>
+            <w:rStyle w:val="Hyperlink"/>
+          </w:rPr>
+          <w:t>https://github.com/dddsaber/B2111850_NguyenHoangBuuLoc_ProjectCT449.git</w:t>
+        </w:r>
+      </w:hyperlink>
+    </w:p>
     <w:sectPr>
       <w:pgSz w:w="11907" w:h="16840" w:code="9"/>
       <w:pgMar w:top="1418" w:right="1134" w:bottom="851" w:left="1701" w:header="720" w:footer="720" w:gutter="0"/>
@@ -21297,6 +22450,119 @@
     </w:lvl>
   </w:abstractNum>
   <w:abstractNum w:abstractNumId="10" w15:restartNumberingAfterBreak="0">
+    <w:nsid w:val="1D5B63DD"/>
+    <w:multiLevelType w:val="multilevel"/>
+    <w:tmpl w:val="C2189520"/>
+    <w:lvl w:ilvl="0">
+      <w:start w:val="1"/>
+      <w:numFmt w:val="decimal"/>
+      <w:lvlText w:val="%1."/>
+      <w:lvlJc w:val="left"/>
+      <w:pPr>
+        <w:ind w:left="504" w:hanging="504"/>
+      </w:pPr>
+      <w:rPr>
+        <w:rFonts w:hint="default"/>
+      </w:rPr>
+    </w:lvl>
+    <w:lvl w:ilvl="1">
+      <w:start w:val="1"/>
+      <w:numFmt w:val="decimal"/>
+      <w:lvlText w:val="%1.%2."/>
+      <w:lvlJc w:val="left"/>
+      <w:pPr>
+        <w:ind w:left="1440" w:hanging="720"/>
+      </w:pPr>
+      <w:rPr>
+        <w:rFonts w:hint="default"/>
+      </w:rPr>
+    </w:lvl>
+    <w:lvl w:ilvl="2">
+      <w:start w:val="1"/>
+      <w:numFmt w:val="decimal"/>
+      <w:lvlText w:val="%1.%2.%3."/>
+      <w:lvlJc w:val="left"/>
+      <w:pPr>
+        <w:ind w:left="2160" w:hanging="720"/>
+      </w:pPr>
+      <w:rPr>
+        <w:rFonts w:hint="default"/>
+      </w:rPr>
+    </w:lvl>
+    <w:lvl w:ilvl="3">
+      <w:start w:val="1"/>
+      <w:numFmt w:val="decimal"/>
+      <w:lvlText w:val="%1.%2.%3.%4."/>
+      <w:lvlJc w:val="left"/>
+      <w:pPr>
+        <w:ind w:left="3240" w:hanging="1080"/>
+      </w:pPr>
+      <w:rPr>
+        <w:rFonts w:hint="default"/>
+      </w:rPr>
+    </w:lvl>
+    <w:lvl w:ilvl="4">
+      <w:start w:val="1"/>
+      <w:numFmt w:val="decimal"/>
+      <w:lvlText w:val="%1.%2.%3.%4.%5."/>
+      <w:lvlJc w:val="left"/>
+      <w:pPr>
+        <w:ind w:left="4320" w:hanging="1440"/>
+      </w:pPr>
+      <w:rPr>
+        <w:rFonts w:hint="default"/>
+      </w:rPr>
+    </w:lvl>
+    <w:lvl w:ilvl="5">
+      <w:start w:val="1"/>
+      <w:numFmt w:val="decimal"/>
+      <w:lvlText w:val="%1.%2.%3.%4.%5.%6."/>
+      <w:lvlJc w:val="left"/>
+      <w:pPr>
+        <w:ind w:left="5040" w:hanging="1440"/>
+      </w:pPr>
+      <w:rPr>
+        <w:rFonts w:hint="default"/>
+      </w:rPr>
+    </w:lvl>
+    <w:lvl w:ilvl="6">
+      <w:start w:val="1"/>
+      <w:numFmt w:val="decimal"/>
+      <w:lvlText w:val="%1.%2.%3.%4.%5.%6.%7."/>
+      <w:lvlJc w:val="left"/>
+      <w:pPr>
+        <w:ind w:left="6120" w:hanging="1800"/>
+      </w:pPr>
+      <w:rPr>
+        <w:rFonts w:hint="default"/>
+      </w:rPr>
+    </w:lvl>
+    <w:lvl w:ilvl="7">
+      <w:start w:val="1"/>
+      <w:numFmt w:val="decimal"/>
+      <w:lvlText w:val="%1.%2.%3.%4.%5.%6.%7.%8."/>
+      <w:lvlJc w:val="left"/>
+      <w:pPr>
+        <w:ind w:left="7200" w:hanging="2160"/>
+      </w:pPr>
+      <w:rPr>
+        <w:rFonts w:hint="default"/>
+      </w:rPr>
+    </w:lvl>
+    <w:lvl w:ilvl="8">
+      <w:start w:val="1"/>
+      <w:numFmt w:val="decimal"/>
+      <w:lvlText w:val="%1.%2.%3.%4.%5.%6.%7.%8.%9."/>
+      <w:lvlJc w:val="left"/>
+      <w:pPr>
+        <w:ind w:left="7920" w:hanging="2160"/>
+      </w:pPr>
+      <w:rPr>
+        <w:rFonts w:hint="default"/>
+      </w:rPr>
+    </w:lvl>
+  </w:abstractNum>
+  <w:abstractNum w:abstractNumId="11" w15:restartNumberingAfterBreak="0">
     <w:nsid w:val="218A5F1E"/>
     <w:multiLevelType w:val="multilevel"/>
     <w:tmpl w:val="B6D22BEC"/>
@@ -21414,7 +22680,7 @@
       </w:rPr>
     </w:lvl>
   </w:abstractNum>
-  <w:abstractNum w:abstractNumId="11" w15:restartNumberingAfterBreak="0">
+  <w:abstractNum w:abstractNumId="12" w15:restartNumberingAfterBreak="0">
     <w:nsid w:val="225438A8"/>
     <w:multiLevelType w:val="multilevel"/>
     <w:tmpl w:val="C2EC8D14"/>
@@ -21527,7 +22793,7 @@
       </w:rPr>
     </w:lvl>
   </w:abstractNum>
-  <w:abstractNum w:abstractNumId="12" w15:restartNumberingAfterBreak="0">
+  <w:abstractNum w:abstractNumId="13" w15:restartNumberingAfterBreak="0">
     <w:nsid w:val="24476CE7"/>
     <w:multiLevelType w:val="hybridMultilevel"/>
     <w:tmpl w:val="B55E6992"/>
@@ -21616,7 +22882,7 @@
       </w:pPr>
     </w:lvl>
   </w:abstractNum>
-  <w:abstractNum w:abstractNumId="13" w15:restartNumberingAfterBreak="0">
+  <w:abstractNum w:abstractNumId="14" w15:restartNumberingAfterBreak="0">
     <w:nsid w:val="275512F2"/>
     <w:multiLevelType w:val="multilevel"/>
     <w:tmpl w:val="0A3E63FE"/>
@@ -21734,7 +23000,7 @@
       </w:rPr>
     </w:lvl>
   </w:abstractNum>
-  <w:abstractNum w:abstractNumId="14" w15:restartNumberingAfterBreak="0">
+  <w:abstractNum w:abstractNumId="15" w15:restartNumberingAfterBreak="0">
     <w:nsid w:val="27813963"/>
     <w:multiLevelType w:val="multilevel"/>
     <w:tmpl w:val="FF180340"/>
@@ -21847,7 +23113,7 @@
       </w:rPr>
     </w:lvl>
   </w:abstractNum>
-  <w:abstractNum w:abstractNumId="15" w15:restartNumberingAfterBreak="0">
+  <w:abstractNum w:abstractNumId="16" w15:restartNumberingAfterBreak="0">
     <w:nsid w:val="286D15F1"/>
     <w:multiLevelType w:val="hybridMultilevel"/>
     <w:tmpl w:val="BAF4C388"/>
@@ -21933,7 +23199,7 @@
       </w:pPr>
     </w:lvl>
   </w:abstractNum>
-  <w:abstractNum w:abstractNumId="16" w15:restartNumberingAfterBreak="0">
+  <w:abstractNum w:abstractNumId="17" w15:restartNumberingAfterBreak="0">
     <w:nsid w:val="29060467"/>
     <w:multiLevelType w:val="hybridMultilevel"/>
     <w:tmpl w:val="94E4972E"/>
@@ -22046,7 +23312,7 @@
       </w:rPr>
     </w:lvl>
   </w:abstractNum>
-  <w:abstractNum w:abstractNumId="17" w15:restartNumberingAfterBreak="0">
+  <w:abstractNum w:abstractNumId="18" w15:restartNumberingAfterBreak="0">
     <w:nsid w:val="3512329A"/>
     <w:multiLevelType w:val="multilevel"/>
     <w:tmpl w:val="C2EC8D14"/>
@@ -22159,7 +23425,7 @@
       </w:rPr>
     </w:lvl>
   </w:abstractNum>
-  <w:abstractNum w:abstractNumId="18" w15:restartNumberingAfterBreak="0">
+  <w:abstractNum w:abstractNumId="19" w15:restartNumberingAfterBreak="0">
     <w:nsid w:val="356A6383"/>
     <w:multiLevelType w:val="hybridMultilevel"/>
     <w:tmpl w:val="BAF4C388"/>
@@ -22245,7 +23511,7 @@
       </w:pPr>
     </w:lvl>
   </w:abstractNum>
-  <w:abstractNum w:abstractNumId="19" w15:restartNumberingAfterBreak="0">
+  <w:abstractNum w:abstractNumId="20" w15:restartNumberingAfterBreak="0">
     <w:nsid w:val="373D5F60"/>
     <w:multiLevelType w:val="hybridMultilevel"/>
     <w:tmpl w:val="BAF4C388"/>
@@ -22331,7 +23597,7 @@
       </w:pPr>
     </w:lvl>
   </w:abstractNum>
-  <w:abstractNum w:abstractNumId="20" w15:restartNumberingAfterBreak="0">
+  <w:abstractNum w:abstractNumId="21" w15:restartNumberingAfterBreak="0">
     <w:nsid w:val="3A910F3F"/>
     <w:multiLevelType w:val="hybridMultilevel"/>
     <w:tmpl w:val="C02C07C2"/>
@@ -22443,7 +23709,7 @@
       </w:rPr>
     </w:lvl>
   </w:abstractNum>
-  <w:abstractNum w:abstractNumId="21" w15:restartNumberingAfterBreak="0">
+  <w:abstractNum w:abstractNumId="22" w15:restartNumberingAfterBreak="0">
     <w:nsid w:val="3DD425E5"/>
     <w:multiLevelType w:val="hybridMultilevel"/>
     <w:tmpl w:val="9EDE466E"/>
@@ -22532,7 +23798,7 @@
       </w:pPr>
     </w:lvl>
   </w:abstractNum>
-  <w:abstractNum w:abstractNumId="22" w15:restartNumberingAfterBreak="0">
+  <w:abstractNum w:abstractNumId="23" w15:restartNumberingAfterBreak="0">
     <w:nsid w:val="3FDC28AC"/>
     <w:multiLevelType w:val="hybridMultilevel"/>
     <w:tmpl w:val="34808070"/>
@@ -22618,7 +23884,99 @@
       </w:pPr>
     </w:lvl>
   </w:abstractNum>
-  <w:abstractNum w:abstractNumId="23" w15:restartNumberingAfterBreak="0">
+  <w:abstractNum w:abstractNumId="24" w15:restartNumberingAfterBreak="0">
+    <w:nsid w:val="409C726B"/>
+    <w:multiLevelType w:val="hybridMultilevel"/>
+    <w:tmpl w:val="50BCCBE4"/>
+    <w:lvl w:ilvl="0" w:tplc="FFFFFFFF">
+      <w:start w:val="1"/>
+      <w:numFmt w:val="decimal"/>
+      <w:lvlText w:val="%1."/>
+      <w:lvlJc w:val="left"/>
+      <w:pPr>
+        <w:ind w:left="720" w:hanging="360"/>
+      </w:pPr>
+      <w:rPr>
+        <w:rFonts w:hint="default"/>
+      </w:rPr>
+    </w:lvl>
+    <w:lvl w:ilvl="1" w:tplc="FFFFFFFF">
+      <w:start w:val="1"/>
+      <w:numFmt w:val="lowerLetter"/>
+      <w:lvlText w:val="%2."/>
+      <w:lvlJc w:val="left"/>
+      <w:pPr>
+        <w:ind w:left="1440" w:hanging="360"/>
+      </w:pPr>
+    </w:lvl>
+    <w:lvl w:ilvl="2" w:tplc="FFFFFFFF">
+      <w:start w:val="1"/>
+      <w:numFmt w:val="lowerRoman"/>
+      <w:lvlText w:val="%3."/>
+      <w:lvlJc w:val="right"/>
+      <w:pPr>
+        <w:ind w:left="2160" w:hanging="180"/>
+      </w:pPr>
+    </w:lvl>
+    <w:lvl w:ilvl="3" w:tplc="FFFFFFFF">
+      <w:start w:val="1"/>
+      <w:numFmt w:val="decimal"/>
+      <w:lvlText w:val="%4.   "/>
+      <w:lvlJc w:val="left"/>
+      <w:pPr>
+        <w:ind w:left="2880" w:hanging="360"/>
+      </w:pPr>
+      <w:rPr>
+        <w:rFonts w:hint="default"/>
+      </w:rPr>
+    </w:lvl>
+    <w:lvl w:ilvl="4" w:tplc="FFFFFFFF" w:tentative="1">
+      <w:start w:val="1"/>
+      <w:numFmt w:val="lowerLetter"/>
+      <w:lvlText w:val="%5."/>
+      <w:lvlJc w:val="left"/>
+      <w:pPr>
+        <w:ind w:left="3600" w:hanging="360"/>
+      </w:pPr>
+    </w:lvl>
+    <w:lvl w:ilvl="5" w:tplc="FFFFFFFF" w:tentative="1">
+      <w:start w:val="1"/>
+      <w:numFmt w:val="lowerRoman"/>
+      <w:lvlText w:val="%6."/>
+      <w:lvlJc w:val="right"/>
+      <w:pPr>
+        <w:ind w:left="4320" w:hanging="180"/>
+      </w:pPr>
+    </w:lvl>
+    <w:lvl w:ilvl="6" w:tplc="FFFFFFFF" w:tentative="1">
+      <w:start w:val="1"/>
+      <w:numFmt w:val="decimal"/>
+      <w:lvlText w:val="%7."/>
+      <w:lvlJc w:val="left"/>
+      <w:pPr>
+        <w:ind w:left="5040" w:hanging="360"/>
+      </w:pPr>
+    </w:lvl>
+    <w:lvl w:ilvl="7" w:tplc="FFFFFFFF" w:tentative="1">
+      <w:start w:val="1"/>
+      <w:numFmt w:val="lowerLetter"/>
+      <w:lvlText w:val="%8."/>
+      <w:lvlJc w:val="left"/>
+      <w:pPr>
+        <w:ind w:left="5760" w:hanging="360"/>
+      </w:pPr>
+    </w:lvl>
+    <w:lvl w:ilvl="8" w:tplc="FFFFFFFF" w:tentative="1">
+      <w:start w:val="1"/>
+      <w:numFmt w:val="lowerRoman"/>
+      <w:lvlText w:val="%9."/>
+      <w:lvlJc w:val="right"/>
+      <w:pPr>
+        <w:ind w:left="6480" w:hanging="180"/>
+      </w:pPr>
+    </w:lvl>
+  </w:abstractNum>
+  <w:abstractNum w:abstractNumId="25" w15:restartNumberingAfterBreak="0">
     <w:nsid w:val="446D58B1"/>
     <w:multiLevelType w:val="multilevel"/>
     <w:tmpl w:val="C2EC8D14"/>
@@ -22732,7 +24090,7 @@
       </w:rPr>
     </w:lvl>
   </w:abstractNum>
-  <w:abstractNum w:abstractNumId="24" w15:restartNumberingAfterBreak="0">
+  <w:abstractNum w:abstractNumId="26" w15:restartNumberingAfterBreak="0">
     <w:nsid w:val="448E3867"/>
     <w:multiLevelType w:val="hybridMultilevel"/>
     <w:tmpl w:val="BAF4C388"/>
@@ -22818,7 +24176,7 @@
       </w:pPr>
     </w:lvl>
   </w:abstractNum>
-  <w:abstractNum w:abstractNumId="25" w15:restartNumberingAfterBreak="0">
+  <w:abstractNum w:abstractNumId="27" w15:restartNumberingAfterBreak="0">
     <w:nsid w:val="49452855"/>
     <w:multiLevelType w:val="hybridMultilevel"/>
     <w:tmpl w:val="BAF4C388"/>
@@ -22904,7 +24262,7 @@
       </w:pPr>
     </w:lvl>
   </w:abstractNum>
-  <w:abstractNum w:abstractNumId="26" w15:restartNumberingAfterBreak="0">
+  <w:abstractNum w:abstractNumId="28" w15:restartNumberingAfterBreak="0">
     <w:nsid w:val="4C7036B1"/>
     <w:multiLevelType w:val="multilevel"/>
     <w:tmpl w:val="A412F87A"/>
@@ -23025,7 +24383,120 @@
       </w:rPr>
     </w:lvl>
   </w:abstractNum>
-  <w:abstractNum w:abstractNumId="27" w15:restartNumberingAfterBreak="0">
+  <w:abstractNum w:abstractNumId="29" w15:restartNumberingAfterBreak="0">
+    <w:nsid w:val="4F0C499B"/>
+    <w:multiLevelType w:val="multilevel"/>
+    <w:tmpl w:val="E2E2B272"/>
+    <w:lvl w:ilvl="0">
+      <w:start w:val="1"/>
+      <w:numFmt w:val="decimal"/>
+      <w:lvlText w:val="%1."/>
+      <w:lvlJc w:val="left"/>
+      <w:pPr>
+        <w:ind w:left="504" w:hanging="504"/>
+      </w:pPr>
+      <w:rPr>
+        <w:rFonts w:hint="default"/>
+      </w:rPr>
+    </w:lvl>
+    <w:lvl w:ilvl="1">
+      <w:start w:val="1"/>
+      <w:numFmt w:val="decimal"/>
+      <w:lvlText w:val="%1.%2."/>
+      <w:lvlJc w:val="left"/>
+      <w:pPr>
+        <w:ind w:left="1440" w:hanging="720"/>
+      </w:pPr>
+      <w:rPr>
+        <w:rFonts w:hint="default"/>
+      </w:rPr>
+    </w:lvl>
+    <w:lvl w:ilvl="2">
+      <w:start w:val="1"/>
+      <w:numFmt w:val="decimal"/>
+      <w:lvlText w:val="%1.%2.%3."/>
+      <w:lvlJc w:val="left"/>
+      <w:pPr>
+        <w:ind w:left="2160" w:hanging="720"/>
+      </w:pPr>
+      <w:rPr>
+        <w:rFonts w:hint="default"/>
+      </w:rPr>
+    </w:lvl>
+    <w:lvl w:ilvl="3">
+      <w:start w:val="1"/>
+      <w:numFmt w:val="decimal"/>
+      <w:lvlText w:val="%1.%2.%3.%4."/>
+      <w:lvlJc w:val="left"/>
+      <w:pPr>
+        <w:ind w:left="3240" w:hanging="1080"/>
+      </w:pPr>
+      <w:rPr>
+        <w:rFonts w:hint="default"/>
+      </w:rPr>
+    </w:lvl>
+    <w:lvl w:ilvl="4">
+      <w:start w:val="1"/>
+      <w:numFmt w:val="decimal"/>
+      <w:lvlText w:val="%1.%2.%3.%4.%5."/>
+      <w:lvlJc w:val="left"/>
+      <w:pPr>
+        <w:ind w:left="4320" w:hanging="1440"/>
+      </w:pPr>
+      <w:rPr>
+        <w:rFonts w:hint="default"/>
+      </w:rPr>
+    </w:lvl>
+    <w:lvl w:ilvl="5">
+      <w:start w:val="1"/>
+      <w:numFmt w:val="decimal"/>
+      <w:lvlText w:val="%1.%2.%3.%4.%5.%6."/>
+      <w:lvlJc w:val="left"/>
+      <w:pPr>
+        <w:ind w:left="5040" w:hanging="1440"/>
+      </w:pPr>
+      <w:rPr>
+        <w:rFonts w:hint="default"/>
+      </w:rPr>
+    </w:lvl>
+    <w:lvl w:ilvl="6">
+      <w:start w:val="1"/>
+      <w:numFmt w:val="decimal"/>
+      <w:lvlText w:val="%1.%2.%3.%4.%5.%6.%7."/>
+      <w:lvlJc w:val="left"/>
+      <w:pPr>
+        <w:ind w:left="6120" w:hanging="1800"/>
+      </w:pPr>
+      <w:rPr>
+        <w:rFonts w:hint="default"/>
+      </w:rPr>
+    </w:lvl>
+    <w:lvl w:ilvl="7">
+      <w:start w:val="1"/>
+      <w:numFmt w:val="decimal"/>
+      <w:lvlText w:val="%1.%2.%3.%4.%5.%6.%7.%8."/>
+      <w:lvlJc w:val="left"/>
+      <w:pPr>
+        <w:ind w:left="7200" w:hanging="2160"/>
+      </w:pPr>
+      <w:rPr>
+        <w:rFonts w:hint="default"/>
+      </w:rPr>
+    </w:lvl>
+    <w:lvl w:ilvl="8">
+      <w:start w:val="1"/>
+      <w:numFmt w:val="decimal"/>
+      <w:lvlText w:val="%1.%2.%3.%4.%5.%6.%7.%8.%9."/>
+      <w:lvlJc w:val="left"/>
+      <w:pPr>
+        <w:ind w:left="7920" w:hanging="2160"/>
+      </w:pPr>
+      <w:rPr>
+        <w:rFonts w:hint="default"/>
+      </w:rPr>
+    </w:lvl>
+  </w:abstractNum>
+  <w:abstractNum w:abstractNumId="30" w15:restartNumberingAfterBreak="0">
     <w:nsid w:val="4F0F3AFB"/>
     <w:multiLevelType w:val="hybridMultilevel"/>
     <w:tmpl w:val="BAF4C388"/>
@@ -23111,7 +24582,7 @@
       </w:pPr>
     </w:lvl>
   </w:abstractNum>
-  <w:abstractNum w:abstractNumId="28" w15:restartNumberingAfterBreak="0">
+  <w:abstractNum w:abstractNumId="31" w15:restartNumberingAfterBreak="0">
     <w:nsid w:val="531B6D1E"/>
     <w:multiLevelType w:val="multilevel"/>
     <w:tmpl w:val="4DFC5352"/>
@@ -23232,7 +24703,7 @@
       </w:rPr>
     </w:lvl>
   </w:abstractNum>
-  <w:abstractNum w:abstractNumId="29" w15:restartNumberingAfterBreak="0">
+  <w:abstractNum w:abstractNumId="32" w15:restartNumberingAfterBreak="0">
     <w:nsid w:val="546A23DA"/>
     <w:multiLevelType w:val="hybridMultilevel"/>
     <w:tmpl w:val="BAF4C388"/>
@@ -23318,7 +24789,7 @@
       </w:pPr>
     </w:lvl>
   </w:abstractNum>
-  <w:abstractNum w:abstractNumId="30" w15:restartNumberingAfterBreak="0">
+  <w:abstractNum w:abstractNumId="33" w15:restartNumberingAfterBreak="0">
     <w:nsid w:val="54BC06E8"/>
     <w:multiLevelType w:val="multilevel"/>
     <w:tmpl w:val="1532964C"/>
@@ -23436,7 +24907,7 @@
       </w:rPr>
     </w:lvl>
   </w:abstractNum>
-  <w:abstractNum w:abstractNumId="31" w15:restartNumberingAfterBreak="0">
+  <w:abstractNum w:abstractNumId="34" w15:restartNumberingAfterBreak="0">
     <w:nsid w:val="54E820A8"/>
     <w:multiLevelType w:val="hybridMultilevel"/>
     <w:tmpl w:val="0F2C5D80"/>
@@ -23525,7 +24996,7 @@
       </w:pPr>
     </w:lvl>
   </w:abstractNum>
-  <w:abstractNum w:abstractNumId="32" w15:restartNumberingAfterBreak="0">
+  <w:abstractNum w:abstractNumId="35" w15:restartNumberingAfterBreak="0">
     <w:nsid w:val="57466F56"/>
     <w:multiLevelType w:val="hybridMultilevel"/>
     <w:tmpl w:val="BAF4C388"/>
@@ -23611,7 +25082,7 @@
       </w:pPr>
     </w:lvl>
   </w:abstractNum>
-  <w:abstractNum w:abstractNumId="33" w15:restartNumberingAfterBreak="0">
+  <w:abstractNum w:abstractNumId="36" w15:restartNumberingAfterBreak="0">
     <w:nsid w:val="59303F68"/>
     <w:multiLevelType w:val="multilevel"/>
     <w:tmpl w:val="FF180340"/>
@@ -23725,7 +25196,7 @@
       </w:rPr>
     </w:lvl>
   </w:abstractNum>
-  <w:abstractNum w:abstractNumId="34" w15:restartNumberingAfterBreak="0">
+  <w:abstractNum w:abstractNumId="37" w15:restartNumberingAfterBreak="0">
     <w:nsid w:val="59EF629F"/>
     <w:multiLevelType w:val="hybridMultilevel"/>
     <w:tmpl w:val="AD46C26A"/>
@@ -23814,7 +25285,7 @@
       </w:pPr>
     </w:lvl>
   </w:abstractNum>
-  <w:abstractNum w:abstractNumId="35" w15:restartNumberingAfterBreak="0">
+  <w:abstractNum w:abstractNumId="38" w15:restartNumberingAfterBreak="0">
     <w:nsid w:val="5B9950D2"/>
     <w:multiLevelType w:val="hybridMultilevel"/>
     <w:tmpl w:val="BAF4C388"/>
@@ -23900,7 +25371,7 @@
       </w:pPr>
     </w:lvl>
   </w:abstractNum>
-  <w:abstractNum w:abstractNumId="36" w15:restartNumberingAfterBreak="0">
+  <w:abstractNum w:abstractNumId="39" w15:restartNumberingAfterBreak="0">
     <w:nsid w:val="5C5D16BD"/>
     <w:multiLevelType w:val="multilevel"/>
     <w:tmpl w:val="FFB0BF88"/>
@@ -24049,7 +25520,7 @@
       </w:rPr>
     </w:lvl>
   </w:abstractNum>
-  <w:abstractNum w:abstractNumId="37" w15:restartNumberingAfterBreak="0">
+  <w:abstractNum w:abstractNumId="40" w15:restartNumberingAfterBreak="0">
     <w:nsid w:val="60CB25C7"/>
     <w:multiLevelType w:val="hybridMultilevel"/>
     <w:tmpl w:val="A67A1D10"/>
@@ -24138,7 +25609,7 @@
       </w:pPr>
     </w:lvl>
   </w:abstractNum>
-  <w:abstractNum w:abstractNumId="38" w15:restartNumberingAfterBreak="0">
+  <w:abstractNum w:abstractNumId="41" w15:restartNumberingAfterBreak="0">
     <w:nsid w:val="60D877A0"/>
     <w:multiLevelType w:val="multilevel"/>
     <w:tmpl w:val="40DE0094"/>
@@ -24251,7 +25722,7 @@
       </w:rPr>
     </w:lvl>
   </w:abstractNum>
-  <w:abstractNum w:abstractNumId="39" w15:restartNumberingAfterBreak="0">
+  <w:abstractNum w:abstractNumId="42" w15:restartNumberingAfterBreak="0">
     <w:nsid w:val="664251F9"/>
     <w:multiLevelType w:val="hybridMultilevel"/>
     <w:tmpl w:val="8F68F208"/>
@@ -24340,7 +25811,7 @@
       </w:pPr>
     </w:lvl>
   </w:abstractNum>
-  <w:abstractNum w:abstractNumId="40" w15:restartNumberingAfterBreak="0">
+  <w:abstractNum w:abstractNumId="43" w15:restartNumberingAfterBreak="0">
     <w:nsid w:val="6B777D42"/>
     <w:multiLevelType w:val="hybridMultilevel"/>
     <w:tmpl w:val="F1528E06"/>
@@ -24429,7 +25900,7 @@
       </w:pPr>
     </w:lvl>
   </w:abstractNum>
-  <w:abstractNum w:abstractNumId="41" w15:restartNumberingAfterBreak="0">
+  <w:abstractNum w:abstractNumId="44" w15:restartNumberingAfterBreak="0">
     <w:nsid w:val="6CC87603"/>
     <w:multiLevelType w:val="multilevel"/>
     <w:tmpl w:val="1532964C"/>
@@ -24547,7 +26018,7 @@
       </w:rPr>
     </w:lvl>
   </w:abstractNum>
-  <w:abstractNum w:abstractNumId="42" w15:restartNumberingAfterBreak="0">
+  <w:abstractNum w:abstractNumId="45" w15:restartNumberingAfterBreak="0">
     <w:nsid w:val="755C190F"/>
     <w:multiLevelType w:val="hybridMultilevel"/>
     <w:tmpl w:val="CAF4A46C"/>
@@ -24659,7 +26130,7 @@
       </w:rPr>
     </w:lvl>
   </w:abstractNum>
-  <w:abstractNum w:abstractNumId="43" w15:restartNumberingAfterBreak="0">
+  <w:abstractNum w:abstractNumId="46" w15:restartNumberingAfterBreak="0">
     <w:nsid w:val="782F7F26"/>
     <w:multiLevelType w:val="hybridMultilevel"/>
     <w:tmpl w:val="D0503F7A"/>
@@ -24748,7 +26219,7 @@
       </w:pPr>
     </w:lvl>
   </w:abstractNum>
-  <w:abstractNum w:abstractNumId="44" w15:restartNumberingAfterBreak="0">
+  <w:abstractNum w:abstractNumId="47" w15:restartNumberingAfterBreak="0">
     <w:nsid w:val="7F024A08"/>
     <w:multiLevelType w:val="multilevel"/>
     <w:tmpl w:val="E402A208"/>
@@ -24870,109 +26341,109 @@
     </w:lvl>
   </w:abstractNum>
   <w:num w:numId="1" w16cid:durableId="2121683617">
-    <w:abstractNumId w:val="20"/>
+    <w:abstractNumId w:val="21"/>
   </w:num>
   <w:num w:numId="2" w16cid:durableId="2135367599">
     <w:abstractNumId w:val="1"/>
   </w:num>
   <w:num w:numId="3" w16cid:durableId="713500582">
-    <w:abstractNumId w:val="21"/>
+    <w:abstractNumId w:val="22"/>
   </w:num>
   <w:num w:numId="4" w16cid:durableId="1172257238">
-    <w:abstractNumId w:val="43"/>
+    <w:abstractNumId w:val="46"/>
   </w:num>
   <w:num w:numId="5" w16cid:durableId="2010674515">
-    <w:abstractNumId w:val="22"/>
+    <w:abstractNumId w:val="23"/>
   </w:num>
   <w:num w:numId="6" w16cid:durableId="1158690265">
     <w:abstractNumId w:val="8"/>
   </w:num>
   <w:num w:numId="7" w16cid:durableId="404644924">
+    <w:abstractNumId w:val="34"/>
+  </w:num>
+  <w:num w:numId="8" w16cid:durableId="128401478">
+    <w:abstractNumId w:val="13"/>
+  </w:num>
+  <w:num w:numId="9" w16cid:durableId="1355880567">
     <w:abstractNumId w:val="31"/>
   </w:num>
-  <w:num w:numId="8" w16cid:durableId="128401478">
-    <w:abstractNumId w:val="12"/>
-  </w:num>
-  <w:num w:numId="9" w16cid:durableId="1355880567">
+  <w:num w:numId="10" w16cid:durableId="393166513">
     <w:abstractNumId w:val="28"/>
   </w:num>
-  <w:num w:numId="10" w16cid:durableId="393166513">
-    <w:abstractNumId w:val="26"/>
-  </w:num>
   <w:num w:numId="11" w16cid:durableId="546651262">
-    <w:abstractNumId w:val="44"/>
+    <w:abstractNumId w:val="47"/>
   </w:num>
   <w:num w:numId="12" w16cid:durableId="1616986232">
-    <w:abstractNumId w:val="37"/>
+    <w:abstractNumId w:val="40"/>
   </w:num>
   <w:num w:numId="13" w16cid:durableId="981694167">
-    <w:abstractNumId w:val="42"/>
+    <w:abstractNumId w:val="45"/>
   </w:num>
   <w:num w:numId="14" w16cid:durableId="1667980363">
-    <w:abstractNumId w:val="18"/>
+    <w:abstractNumId w:val="19"/>
   </w:num>
   <w:num w:numId="15" w16cid:durableId="2104955691">
-    <w:abstractNumId w:val="38"/>
+    <w:abstractNumId w:val="41"/>
   </w:num>
   <w:num w:numId="16" w16cid:durableId="238487487">
-    <w:abstractNumId w:val="36"/>
+    <w:abstractNumId w:val="39"/>
   </w:num>
   <w:num w:numId="17" w16cid:durableId="2064793350">
-    <w:abstractNumId w:val="35"/>
+    <w:abstractNumId w:val="38"/>
   </w:num>
   <w:num w:numId="18" w16cid:durableId="66926110">
     <w:abstractNumId w:val="7"/>
   </w:num>
   <w:num w:numId="19" w16cid:durableId="1642730158">
-    <w:abstractNumId w:val="33"/>
+    <w:abstractNumId w:val="36"/>
   </w:num>
   <w:num w:numId="20" w16cid:durableId="1364400031">
-    <w:abstractNumId w:val="10"/>
+    <w:abstractNumId w:val="11"/>
   </w:num>
   <w:num w:numId="21" w16cid:durableId="750546661">
     <w:abstractNumId w:val="2"/>
   </w:num>
   <w:num w:numId="22" w16cid:durableId="626665550">
-    <w:abstractNumId w:val="14"/>
+    <w:abstractNumId w:val="15"/>
   </w:num>
   <w:num w:numId="23" w16cid:durableId="1450464850">
-    <w:abstractNumId w:val="39"/>
+    <w:abstractNumId w:val="42"/>
   </w:num>
   <w:num w:numId="24" w16cid:durableId="505898267">
-    <w:abstractNumId w:val="40"/>
+    <w:abstractNumId w:val="43"/>
   </w:num>
   <w:num w:numId="25" w16cid:durableId="1742869095">
     <w:abstractNumId w:val="3"/>
   </w:num>
   <w:num w:numId="26" w16cid:durableId="368192429">
-    <w:abstractNumId w:val="34"/>
+    <w:abstractNumId w:val="37"/>
   </w:num>
   <w:num w:numId="27" w16cid:durableId="1228800189">
-    <w:abstractNumId w:val="15"/>
+    <w:abstractNumId w:val="16"/>
   </w:num>
   <w:num w:numId="28" w16cid:durableId="2069526945">
-    <w:abstractNumId w:val="11"/>
+    <w:abstractNumId w:val="12"/>
   </w:num>
   <w:num w:numId="29" w16cid:durableId="1087455713">
+    <w:abstractNumId w:val="33"/>
+  </w:num>
+  <w:num w:numId="30" w16cid:durableId="1508399234">
     <w:abstractNumId w:val="30"/>
   </w:num>
-  <w:num w:numId="30" w16cid:durableId="1508399234">
-    <w:abstractNumId w:val="27"/>
-  </w:num>
   <w:num w:numId="31" w16cid:durableId="874854695">
-    <w:abstractNumId w:val="17"/>
+    <w:abstractNumId w:val="18"/>
   </w:num>
   <w:num w:numId="32" w16cid:durableId="1721592315">
-    <w:abstractNumId w:val="29"/>
+    <w:abstractNumId w:val="32"/>
   </w:num>
   <w:num w:numId="33" w16cid:durableId="159663488">
     <w:abstractNumId w:val="4"/>
   </w:num>
   <w:num w:numId="34" w16cid:durableId="1939289979">
-    <w:abstractNumId w:val="23"/>
+    <w:abstractNumId w:val="25"/>
   </w:num>
   <w:num w:numId="35" w16cid:durableId="1274747175">
-    <w:abstractNumId w:val="32"/>
+    <w:abstractNumId w:val="35"/>
   </w:num>
   <w:num w:numId="36" w16cid:durableId="355008793">
     <w:abstractNumId w:val="5"/>
@@ -24981,28 +26452,37 @@
     <w:abstractNumId w:val="6"/>
   </w:num>
   <w:num w:numId="38" w16cid:durableId="58553768">
-    <w:abstractNumId w:val="13"/>
+    <w:abstractNumId w:val="14"/>
   </w:num>
   <w:num w:numId="39" w16cid:durableId="1957639817">
-    <w:abstractNumId w:val="25"/>
+    <w:abstractNumId w:val="27"/>
   </w:num>
   <w:num w:numId="40" w16cid:durableId="280495761">
     <w:abstractNumId w:val="0"/>
   </w:num>
   <w:num w:numId="41" w16cid:durableId="243416977">
-    <w:abstractNumId w:val="24"/>
+    <w:abstractNumId w:val="26"/>
   </w:num>
   <w:num w:numId="42" w16cid:durableId="682168708">
-    <w:abstractNumId w:val="19"/>
+    <w:abstractNumId w:val="20"/>
   </w:num>
   <w:num w:numId="43" w16cid:durableId="1671759217">
-    <w:abstractNumId w:val="41"/>
+    <w:abstractNumId w:val="44"/>
   </w:num>
   <w:num w:numId="44" w16cid:durableId="696082827">
     <w:abstractNumId w:val="9"/>
   </w:num>
   <w:num w:numId="45" w16cid:durableId="1570309017">
-    <w:abstractNumId w:val="16"/>
+    <w:abstractNumId w:val="17"/>
+  </w:num>
+  <w:num w:numId="46" w16cid:durableId="1152403312">
+    <w:abstractNumId w:val="24"/>
+  </w:num>
+  <w:num w:numId="47" w16cid:durableId="1246761537">
+    <w:abstractNumId w:val="10"/>
+  </w:num>
+  <w:num w:numId="48" w16cid:durableId="865556070">
+    <w:abstractNumId w:val="29"/>
   </w:num>
 </w:numbering>
 </file>
@@ -25778,6 +27258,25 @@
       <w:ind w:left="560"/>
     </w:pPr>
   </w:style>
+  <w:style w:type="paragraph" w:styleId="Caption">
+    <w:name w:val="caption"/>
+    <w:basedOn w:val="Normal"/>
+    <w:next w:val="Normal"/>
+    <w:uiPriority w:val="35"/>
+    <w:unhideWhenUsed/>
+    <w:qFormat/>
+    <w:rsid w:val="0095119F"/>
+    <w:pPr>
+      <w:spacing w:after="200"/>
+    </w:pPr>
+    <w:rPr>
+      <w:i/>
+      <w:iCs/>
+      <w:color w:val="44546A" w:themeColor="text2"/>
+      <w:sz w:val="18"/>
+      <w:szCs w:val="18"/>
+    </w:rPr>
+  </w:style>
 </w:styles>
 </file>
 

</xml_diff>